<commit_message>
Created the Xamarin app 'TUFCv3'
- created the Xamarin app 'TUFCv3'
- updated environment software
- tested default app

All okay
</commit_message>
<xml_diff>
--- a/Xamarin Documentation/Xamarin.docx
+++ b/Xamarin Documentation/Xamarin.docx
@@ -337,7 +337,7 @@
                     <pic:cNvPicPr/>
                   </pic:nvPicPr>
                   <pic:blipFill>
-                    <a:blip r:embed="rId5"/>
+                    <a:blip r:embed="rId6"/>
                     <a:stretch>
                       <a:fillRect/>
                     </a:stretch>
@@ -376,6 +376,672 @@
       <w:pPr>
         <w:pStyle w:val="NoSpacing"/>
       </w:pPr>
+    </w:p>
+    <w:p>
+      <w:r>
+        <w:br w:type="page"/>
+      </w:r>
+    </w:p>
+    <w:p>
+      <w:pPr>
+        <w:pStyle w:val="Heading1"/>
+      </w:pPr>
+      <w:r>
+        <w:lastRenderedPageBreak/>
+        <w:t>Create TUFCv3</w:t>
+      </w:r>
+    </w:p>
+    <w:p>
+      <w:pPr>
+        <w:pStyle w:val="NoSpacing"/>
+      </w:pPr>
+      <w:r>
+        <w:t>Create the Xama</w:t>
+      </w:r>
+      <w:r>
+        <w:t>r</w:t>
+      </w:r>
+      <w:r>
+        <w:t xml:space="preserve">in </w:t>
+      </w:r>
+      <w:r>
+        <w:t>project</w:t>
+      </w:r>
+      <w:r>
+        <w:t xml:space="preserve"> </w:t>
+      </w:r>
+      <w:r>
+        <w:rPr>
+          <w:rStyle w:val="LocationChar"/>
+        </w:rPr>
+        <w:t>TUFCv3</w:t>
+      </w:r>
+    </w:p>
+    <w:p>
+      <w:pPr>
+        <w:pStyle w:val="NoSpacing"/>
+      </w:pPr>
+      <w:r>
+        <w:t xml:space="preserve">in the folder </w:t>
+      </w:r>
+      <w:r>
+        <w:rPr>
+          <w:rStyle w:val="LocationChar"/>
+        </w:rPr>
+        <w:t>D:\XWM\xamarin</w:t>
+      </w:r>
+    </w:p>
+    <w:p>
+      <w:pPr>
+        <w:pStyle w:val="NoSpacing"/>
+      </w:pPr>
+    </w:p>
+    <w:p>
+      <w:pPr>
+        <w:pStyle w:val="NoSpacing"/>
+      </w:pPr>
+      <w:r>
+        <w:rPr>
+          <w:noProof/>
+        </w:rPr>
+        <mc:AlternateContent>
+          <mc:Choice Requires="wps">
+            <w:drawing>
+              <wp:anchor distT="0" distB="0" distL="114300" distR="114300" simplePos="0" relativeHeight="251660288" behindDoc="0" locked="0" layoutInCell="1" allowOverlap="1" wp14:anchorId="5663CB17" wp14:editId="5A5786C8">
+                <wp:simplePos x="0" y="0"/>
+                <wp:positionH relativeFrom="column">
+                  <wp:posOffset>1938338</wp:posOffset>
+                </wp:positionH>
+                <wp:positionV relativeFrom="paragraph">
+                  <wp:posOffset>1564005</wp:posOffset>
+                </wp:positionV>
+                <wp:extent cx="1095375" cy="438150"/>
+                <wp:effectExtent l="0" t="0" r="28575" b="19050"/>
+                <wp:wrapNone/>
+                <wp:docPr id="2" name="Rectangle 2"/>
+                <wp:cNvGraphicFramePr/>
+                <a:graphic xmlns:a="http://schemas.openxmlformats.org/drawingml/2006/main">
+                  <a:graphicData uri="http://schemas.microsoft.com/office/word/2010/wordprocessingShape">
+                    <wps:wsp>
+                      <wps:cNvSpPr/>
+                      <wps:spPr>
+                        <a:xfrm>
+                          <a:off x="0" y="0"/>
+                          <a:ext cx="1095375" cy="438150"/>
+                        </a:xfrm>
+                        <a:prstGeom prst="rect">
+                          <a:avLst/>
+                        </a:prstGeom>
+                        <a:noFill/>
+                        <a:ln>
+                          <a:solidFill>
+                            <a:srgbClr val="FF0000"/>
+                          </a:solidFill>
+                        </a:ln>
+                      </wps:spPr>
+                      <wps:style>
+                        <a:lnRef idx="2">
+                          <a:schemeClr val="accent1">
+                            <a:shade val="50000"/>
+                          </a:schemeClr>
+                        </a:lnRef>
+                        <a:fillRef idx="1">
+                          <a:schemeClr val="accent1"/>
+                        </a:fillRef>
+                        <a:effectRef idx="0">
+                          <a:schemeClr val="accent1"/>
+                        </a:effectRef>
+                        <a:fontRef idx="minor">
+                          <a:schemeClr val="lt1"/>
+                        </a:fontRef>
+                      </wps:style>
+                      <wps:bodyPr rot="0" spcFirstLastPara="0" vertOverflow="overflow" horzOverflow="overflow" vert="horz" wrap="square" lIns="91440" tIns="45720" rIns="91440" bIns="45720" numCol="1" spcCol="0" rtlCol="0" fromWordArt="0" anchor="ctr" anchorCtr="0" forceAA="0" compatLnSpc="1">
+                        <a:prstTxWarp prst="textNoShape">
+                          <a:avLst/>
+                        </a:prstTxWarp>
+                        <a:noAutofit/>
+                      </wps:bodyPr>
+                    </wps:wsp>
+                  </a:graphicData>
+                </a:graphic>
+                <wp14:sizeRelH relativeFrom="margin">
+                  <wp14:pctWidth>0</wp14:pctWidth>
+                </wp14:sizeRelH>
+                <wp14:sizeRelV relativeFrom="margin">
+                  <wp14:pctHeight>0</wp14:pctHeight>
+                </wp14:sizeRelV>
+              </wp:anchor>
+            </w:drawing>
+          </mc:Choice>
+          <mc:Fallback>
+            <w:pict>
+              <v:rect w14:anchorId="52471CA1" id="Rectangle 2" o:spid="_x0000_s1026" style="position:absolute;margin-left:152.65pt;margin-top:123.15pt;width:86.25pt;height:34.5pt;z-index:251660288;visibility:visible;mso-wrap-style:square;mso-width-percent:0;mso-height-percent:0;mso-wrap-distance-left:9pt;mso-wrap-distance-top:0;mso-wrap-distance-right:9pt;mso-wrap-distance-bottom:0;mso-position-horizontal:absolute;mso-position-horizontal-relative:text;mso-position-vertical:absolute;mso-position-vertical-relative:text;mso-width-percent:0;mso-height-percent:0;mso-width-relative:margin;mso-height-relative:margin;v-text-anchor:middle" o:gfxdata="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" filled="f" strokecolor="red" strokeweight="1pt"/>
+            </w:pict>
+          </mc:Fallback>
+        </mc:AlternateContent>
+      </w:r>
+      <w:r>
+        <w:rPr>
+          <w:noProof/>
+        </w:rPr>
+        <w:drawing>
+          <wp:inline distT="0" distB="0" distL="0" distR="0" wp14:anchorId="31A33DA1" wp14:editId="7006E646">
+            <wp:extent cx="3121200" cy="2228400"/>
+            <wp:effectExtent l="0" t="0" r="3175" b="635"/>
+            <wp:docPr id="1" name="Picture 1"/>
+            <wp:cNvGraphicFramePr>
+              <a:graphicFrameLocks xmlns:a="http://schemas.openxmlformats.org/drawingml/2006/main" noChangeAspect="1"/>
+            </wp:cNvGraphicFramePr>
+            <a:graphic xmlns:a="http://schemas.openxmlformats.org/drawingml/2006/main">
+              <a:graphicData uri="http://schemas.openxmlformats.org/drawingml/2006/picture">
+                <pic:pic xmlns:pic="http://schemas.openxmlformats.org/drawingml/2006/picture">
+                  <pic:nvPicPr>
+                    <pic:cNvPr id="1" name=""/>
+                    <pic:cNvPicPr/>
+                  </pic:nvPicPr>
+                  <pic:blipFill>
+                    <a:blip r:embed="rId7"/>
+                    <a:stretch>
+                      <a:fillRect/>
+                    </a:stretch>
+                  </pic:blipFill>
+                  <pic:spPr>
+                    <a:xfrm>
+                      <a:off x="0" y="0"/>
+                      <a:ext cx="3121200" cy="2228400"/>
+                    </a:xfrm>
+                    <a:prstGeom prst="rect">
+                      <a:avLst/>
+                    </a:prstGeom>
+                  </pic:spPr>
+                </pic:pic>
+              </a:graphicData>
+            </a:graphic>
+          </wp:inline>
+        </w:drawing>
+      </w:r>
+    </w:p>
+    <w:p>
+      <w:pPr>
+        <w:pStyle w:val="NoSpacing"/>
+      </w:pPr>
+    </w:p>
+    <w:p>
+      <w:pPr>
+        <w:pStyle w:val="NoSpacing"/>
+      </w:pPr>
+    </w:p>
+    <w:p>
+      <w:pPr>
+        <w:pStyle w:val="NoSpacing"/>
+      </w:pPr>
+      <w:r>
+        <w:rPr>
+          <w:noProof/>
+        </w:rPr>
+        <mc:AlternateContent>
+          <mc:Choice Requires="wps">
+            <w:drawing>
+              <wp:anchor distT="0" distB="0" distL="114300" distR="114300" simplePos="0" relativeHeight="251662336" behindDoc="0" locked="0" layoutInCell="1" allowOverlap="1" wp14:anchorId="6566C7F8" wp14:editId="0C4B04AD">
+                <wp:simplePos x="0" y="0"/>
+                <wp:positionH relativeFrom="column">
+                  <wp:posOffset>65339</wp:posOffset>
+                </wp:positionH>
+                <wp:positionV relativeFrom="paragraph">
+                  <wp:posOffset>771525</wp:posOffset>
+                </wp:positionV>
+                <wp:extent cx="1764753" cy="252564"/>
+                <wp:effectExtent l="0" t="0" r="26035" b="14605"/>
+                <wp:wrapNone/>
+                <wp:docPr id="4" name="Rectangle 4"/>
+                <wp:cNvGraphicFramePr/>
+                <a:graphic xmlns:a="http://schemas.openxmlformats.org/drawingml/2006/main">
+                  <a:graphicData uri="http://schemas.microsoft.com/office/word/2010/wordprocessingShape">
+                    <wps:wsp>
+                      <wps:cNvSpPr/>
+                      <wps:spPr>
+                        <a:xfrm>
+                          <a:off x="0" y="0"/>
+                          <a:ext cx="1764753" cy="252564"/>
+                        </a:xfrm>
+                        <a:prstGeom prst="rect">
+                          <a:avLst/>
+                        </a:prstGeom>
+                        <a:noFill/>
+                        <a:ln>
+                          <a:solidFill>
+                            <a:srgbClr val="FF0000"/>
+                          </a:solidFill>
+                        </a:ln>
+                      </wps:spPr>
+                      <wps:style>
+                        <a:lnRef idx="2">
+                          <a:schemeClr val="accent1">
+                            <a:shade val="50000"/>
+                          </a:schemeClr>
+                        </a:lnRef>
+                        <a:fillRef idx="1">
+                          <a:schemeClr val="accent1"/>
+                        </a:fillRef>
+                        <a:effectRef idx="0">
+                          <a:schemeClr val="accent1"/>
+                        </a:effectRef>
+                        <a:fontRef idx="minor">
+                          <a:schemeClr val="lt1"/>
+                        </a:fontRef>
+                      </wps:style>
+                      <wps:bodyPr rot="0" spcFirstLastPara="0" vertOverflow="overflow" horzOverflow="overflow" vert="horz" wrap="square" lIns="91440" tIns="45720" rIns="91440" bIns="45720" numCol="1" spcCol="0" rtlCol="0" fromWordArt="0" anchor="ctr" anchorCtr="0" forceAA="0" compatLnSpc="1">
+                        <a:prstTxWarp prst="textNoShape">
+                          <a:avLst/>
+                        </a:prstTxWarp>
+                        <a:noAutofit/>
+                      </wps:bodyPr>
+                    </wps:wsp>
+                  </a:graphicData>
+                </a:graphic>
+                <wp14:sizeRelH relativeFrom="margin">
+                  <wp14:pctWidth>0</wp14:pctWidth>
+                </wp14:sizeRelH>
+                <wp14:sizeRelV relativeFrom="margin">
+                  <wp14:pctHeight>0</wp14:pctHeight>
+                </wp14:sizeRelV>
+              </wp:anchor>
+            </w:drawing>
+          </mc:Choice>
+          <mc:Fallback>
+            <w:pict>
+              <v:rect w14:anchorId="627F6C45" id="Rectangle 4" o:spid="_x0000_s1026" style="position:absolute;margin-left:5.15pt;margin-top:60.75pt;width:138.95pt;height:19.9pt;z-index:251662336;visibility:visible;mso-wrap-style:square;mso-width-percent:0;mso-height-percent:0;mso-wrap-distance-left:9pt;mso-wrap-distance-top:0;mso-wrap-distance-right:9pt;mso-wrap-distance-bottom:0;mso-position-horizontal:absolute;mso-position-horizontal-relative:text;mso-position-vertical:absolute;mso-position-vertical-relative:text;mso-width-percent:0;mso-height-percent:0;mso-width-relative:margin;mso-height-relative:margin;v-text-anchor:middle" o:gfxdata="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" filled="f" strokecolor="red" strokeweight="1pt"/>
+            </w:pict>
+          </mc:Fallback>
+        </mc:AlternateContent>
+      </w:r>
+      <w:r>
+        <w:rPr>
+          <w:noProof/>
+        </w:rPr>
+        <w:drawing>
+          <wp:inline distT="0" distB="0" distL="0" distR="0" wp14:anchorId="33FC4BDB" wp14:editId="663EE8DC">
+            <wp:extent cx="4374000" cy="2613600"/>
+            <wp:effectExtent l="0" t="0" r="7620" b="0"/>
+            <wp:docPr id="3" name="Picture 3"/>
+            <wp:cNvGraphicFramePr>
+              <a:graphicFrameLocks xmlns:a="http://schemas.openxmlformats.org/drawingml/2006/main" noChangeAspect="1"/>
+            </wp:cNvGraphicFramePr>
+            <a:graphic xmlns:a="http://schemas.openxmlformats.org/drawingml/2006/main">
+              <a:graphicData uri="http://schemas.openxmlformats.org/drawingml/2006/picture">
+                <pic:pic xmlns:pic="http://schemas.openxmlformats.org/drawingml/2006/picture">
+                  <pic:nvPicPr>
+                    <pic:cNvPr id="1" name=""/>
+                    <pic:cNvPicPr/>
+                  </pic:nvPicPr>
+                  <pic:blipFill>
+                    <a:blip r:embed="rId8"/>
+                    <a:stretch>
+                      <a:fillRect/>
+                    </a:stretch>
+                  </pic:blipFill>
+                  <pic:spPr>
+                    <a:xfrm>
+                      <a:off x="0" y="0"/>
+                      <a:ext cx="4374000" cy="2613600"/>
+                    </a:xfrm>
+                    <a:prstGeom prst="rect">
+                      <a:avLst/>
+                    </a:prstGeom>
+                  </pic:spPr>
+                </pic:pic>
+              </a:graphicData>
+            </a:graphic>
+          </wp:inline>
+        </w:drawing>
+      </w:r>
+    </w:p>
+    <w:p>
+      <w:pPr>
+        <w:pStyle w:val="NoSpacing"/>
+      </w:pPr>
+    </w:p>
+    <w:p>
+      <w:pPr>
+        <w:pStyle w:val="NoSpacing"/>
+      </w:pPr>
+    </w:p>
+    <w:p>
+      <w:pPr>
+        <w:pStyle w:val="NoSpacing"/>
+      </w:pPr>
+      <w:r>
+        <w:rPr>
+          <w:noProof/>
+        </w:rPr>
+        <mc:AlternateContent>
+          <mc:Choice Requires="wps">
+            <w:drawing>
+              <wp:anchor distT="0" distB="0" distL="114300" distR="114300" simplePos="0" relativeHeight="251664384" behindDoc="0" locked="0" layoutInCell="1" allowOverlap="1" wp14:anchorId="6ED356A4" wp14:editId="287EB2CC">
+                <wp:simplePos x="0" y="0"/>
+                <wp:positionH relativeFrom="column">
+                  <wp:posOffset>47625</wp:posOffset>
+                </wp:positionH>
+                <wp:positionV relativeFrom="paragraph">
+                  <wp:posOffset>569278</wp:posOffset>
+                </wp:positionV>
+                <wp:extent cx="771525" cy="666750"/>
+                <wp:effectExtent l="0" t="0" r="28575" b="19050"/>
+                <wp:wrapNone/>
+                <wp:docPr id="6" name="Rectangle 6"/>
+                <wp:cNvGraphicFramePr/>
+                <a:graphic xmlns:a="http://schemas.openxmlformats.org/drawingml/2006/main">
+                  <a:graphicData uri="http://schemas.microsoft.com/office/word/2010/wordprocessingShape">
+                    <wps:wsp>
+                      <wps:cNvSpPr/>
+                      <wps:spPr>
+                        <a:xfrm>
+                          <a:off x="0" y="0"/>
+                          <a:ext cx="771525" cy="666750"/>
+                        </a:xfrm>
+                        <a:prstGeom prst="rect">
+                          <a:avLst/>
+                        </a:prstGeom>
+                        <a:noFill/>
+                        <a:ln>
+                          <a:solidFill>
+                            <a:srgbClr val="FF0000"/>
+                          </a:solidFill>
+                        </a:ln>
+                      </wps:spPr>
+                      <wps:style>
+                        <a:lnRef idx="2">
+                          <a:schemeClr val="accent1">
+                            <a:shade val="50000"/>
+                          </a:schemeClr>
+                        </a:lnRef>
+                        <a:fillRef idx="1">
+                          <a:schemeClr val="accent1"/>
+                        </a:fillRef>
+                        <a:effectRef idx="0">
+                          <a:schemeClr val="accent1"/>
+                        </a:effectRef>
+                        <a:fontRef idx="minor">
+                          <a:schemeClr val="lt1"/>
+                        </a:fontRef>
+                      </wps:style>
+                      <wps:bodyPr rot="0" spcFirstLastPara="0" vertOverflow="overflow" horzOverflow="overflow" vert="horz" wrap="square" lIns="91440" tIns="45720" rIns="91440" bIns="45720" numCol="1" spcCol="0" rtlCol="0" fromWordArt="0" anchor="ctr" anchorCtr="0" forceAA="0" compatLnSpc="1">
+                        <a:prstTxWarp prst="textNoShape">
+                          <a:avLst/>
+                        </a:prstTxWarp>
+                        <a:noAutofit/>
+                      </wps:bodyPr>
+                    </wps:wsp>
+                  </a:graphicData>
+                </a:graphic>
+                <wp14:sizeRelH relativeFrom="margin">
+                  <wp14:pctWidth>0</wp14:pctWidth>
+                </wp14:sizeRelH>
+                <wp14:sizeRelV relativeFrom="margin">
+                  <wp14:pctHeight>0</wp14:pctHeight>
+                </wp14:sizeRelV>
+              </wp:anchor>
+            </w:drawing>
+          </mc:Choice>
+          <mc:Fallback>
+            <w:pict>
+              <v:rect w14:anchorId="7B8A7517" id="Rectangle 6" o:spid="_x0000_s1026" style="position:absolute;margin-left:3.75pt;margin-top:44.85pt;width:60.75pt;height:52.5pt;z-index:251664384;visibility:visible;mso-wrap-style:square;mso-width-percent:0;mso-height-percent:0;mso-wrap-distance-left:9pt;mso-wrap-distance-top:0;mso-wrap-distance-right:9pt;mso-wrap-distance-bottom:0;mso-position-horizontal:absolute;mso-position-horizontal-relative:text;mso-position-vertical:absolute;mso-position-vertical-relative:text;mso-width-percent:0;mso-height-percent:0;mso-width-relative:margin;mso-height-relative:margin;v-text-anchor:middle" o:gfxdata="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" filled="f" strokecolor="red" strokeweight="1pt"/>
+            </w:pict>
+          </mc:Fallback>
+        </mc:AlternateContent>
+      </w:r>
+      <w:r>
+        <w:rPr>
+          <w:noProof/>
+        </w:rPr>
+        <w:drawing>
+          <wp:inline distT="0" distB="0" distL="0" distR="0" wp14:anchorId="359855F6" wp14:editId="18C0CB4F">
+            <wp:extent cx="4190400" cy="2613600"/>
+            <wp:effectExtent l="0" t="0" r="635" b="0"/>
+            <wp:docPr id="5" name="Picture 5"/>
+            <wp:cNvGraphicFramePr>
+              <a:graphicFrameLocks xmlns:a="http://schemas.openxmlformats.org/drawingml/2006/main" noChangeAspect="1"/>
+            </wp:cNvGraphicFramePr>
+            <a:graphic xmlns:a="http://schemas.openxmlformats.org/drawingml/2006/main">
+              <a:graphicData uri="http://schemas.openxmlformats.org/drawingml/2006/picture">
+                <pic:pic xmlns:pic="http://schemas.openxmlformats.org/drawingml/2006/picture">
+                  <pic:nvPicPr>
+                    <pic:cNvPr id="1" name=""/>
+                    <pic:cNvPicPr/>
+                  </pic:nvPicPr>
+                  <pic:blipFill>
+                    <a:blip r:embed="rId9"/>
+                    <a:stretch>
+                      <a:fillRect/>
+                    </a:stretch>
+                  </pic:blipFill>
+                  <pic:spPr>
+                    <a:xfrm>
+                      <a:off x="0" y="0"/>
+                      <a:ext cx="4190400" cy="2613600"/>
+                    </a:xfrm>
+                    <a:prstGeom prst="rect">
+                      <a:avLst/>
+                    </a:prstGeom>
+                  </pic:spPr>
+                </pic:pic>
+              </a:graphicData>
+            </a:graphic>
+          </wp:inline>
+        </w:drawing>
+      </w:r>
+    </w:p>
+    <w:p>
+      <w:pPr>
+        <w:pStyle w:val="NoSpacing"/>
+      </w:pPr>
+    </w:p>
+    <w:p>
+      <w:pPr>
+        <w:pStyle w:val="NoSpacing"/>
+      </w:pPr>
+    </w:p>
+    <w:p>
+      <w:pPr>
+        <w:pStyle w:val="NoSpacing"/>
+      </w:pPr>
+      <w:r>
+        <w:rPr>
+          <w:noProof/>
+        </w:rPr>
+        <mc:AlternateContent>
+          <mc:Choice Requires="wps">
+            <w:drawing>
+              <wp:anchor distT="0" distB="0" distL="114300" distR="114300" simplePos="0" relativeHeight="251668480" behindDoc="0" locked="0" layoutInCell="1" allowOverlap="1" wp14:anchorId="247A2E02" wp14:editId="0DE8955D">
+                <wp:simplePos x="0" y="0"/>
+                <wp:positionH relativeFrom="column">
+                  <wp:posOffset>47625</wp:posOffset>
+                </wp:positionH>
+                <wp:positionV relativeFrom="paragraph">
+                  <wp:posOffset>1283656</wp:posOffset>
+                </wp:positionV>
+                <wp:extent cx="718820" cy="448353"/>
+                <wp:effectExtent l="0" t="0" r="24130" b="27940"/>
+                <wp:wrapNone/>
+                <wp:docPr id="9" name="Rectangle 9"/>
+                <wp:cNvGraphicFramePr/>
+                <a:graphic xmlns:a="http://schemas.openxmlformats.org/drawingml/2006/main">
+                  <a:graphicData uri="http://schemas.microsoft.com/office/word/2010/wordprocessingShape">
+                    <wps:wsp>
+                      <wps:cNvSpPr/>
+                      <wps:spPr>
+                        <a:xfrm>
+                          <a:off x="0" y="0"/>
+                          <a:ext cx="718820" cy="448353"/>
+                        </a:xfrm>
+                        <a:prstGeom prst="rect">
+                          <a:avLst/>
+                        </a:prstGeom>
+                        <a:noFill/>
+                        <a:ln>
+                          <a:solidFill>
+                            <a:srgbClr val="FF0000"/>
+                          </a:solidFill>
+                        </a:ln>
+                      </wps:spPr>
+                      <wps:style>
+                        <a:lnRef idx="2">
+                          <a:schemeClr val="accent1">
+                            <a:shade val="50000"/>
+                          </a:schemeClr>
+                        </a:lnRef>
+                        <a:fillRef idx="1">
+                          <a:schemeClr val="accent1"/>
+                        </a:fillRef>
+                        <a:effectRef idx="0">
+                          <a:schemeClr val="accent1"/>
+                        </a:effectRef>
+                        <a:fontRef idx="minor">
+                          <a:schemeClr val="lt1"/>
+                        </a:fontRef>
+                      </wps:style>
+                      <wps:bodyPr rot="0" spcFirstLastPara="0" vertOverflow="overflow" horzOverflow="overflow" vert="horz" wrap="square" lIns="91440" tIns="45720" rIns="91440" bIns="45720" numCol="1" spcCol="0" rtlCol="0" fromWordArt="0" anchor="ctr" anchorCtr="0" forceAA="0" compatLnSpc="1">
+                        <a:prstTxWarp prst="textNoShape">
+                          <a:avLst/>
+                        </a:prstTxWarp>
+                        <a:noAutofit/>
+                      </wps:bodyPr>
+                    </wps:wsp>
+                  </a:graphicData>
+                </a:graphic>
+                <wp14:sizeRelH relativeFrom="margin">
+                  <wp14:pctWidth>0</wp14:pctWidth>
+                </wp14:sizeRelH>
+                <wp14:sizeRelV relativeFrom="margin">
+                  <wp14:pctHeight>0</wp14:pctHeight>
+                </wp14:sizeRelV>
+              </wp:anchor>
+            </w:drawing>
+          </mc:Choice>
+          <mc:Fallback>
+            <w:pict>
+              <v:rect w14:anchorId="716E8212" id="Rectangle 9" o:spid="_x0000_s1026" style="position:absolute;margin-left:3.75pt;margin-top:101.1pt;width:56.6pt;height:35.3pt;z-index:251668480;visibility:visible;mso-wrap-style:square;mso-width-percent:0;mso-height-percent:0;mso-wrap-distance-left:9pt;mso-wrap-distance-top:0;mso-wrap-distance-right:9pt;mso-wrap-distance-bottom:0;mso-position-horizontal:absolute;mso-position-horizontal-relative:text;mso-position-vertical:absolute;mso-position-vertical-relative:text;mso-width-percent:0;mso-height-percent:0;mso-width-relative:margin;mso-height-relative:margin;v-text-anchor:middle" o:gfxdata="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" filled="f" strokecolor="red" strokeweight="1pt"/>
+            </w:pict>
+          </mc:Fallback>
+        </mc:AlternateContent>
+      </w:r>
+      <w:r>
+        <w:rPr>
+          <w:noProof/>
+        </w:rPr>
+        <mc:AlternateContent>
+          <mc:Choice Requires="wps">
+            <w:drawing>
+              <wp:anchor distT="0" distB="0" distL="114300" distR="114300" simplePos="0" relativeHeight="251666432" behindDoc="0" locked="0" layoutInCell="1" allowOverlap="1" wp14:anchorId="13730DCE" wp14:editId="1A9B012E">
+                <wp:simplePos x="0" y="0"/>
+                <wp:positionH relativeFrom="column">
+                  <wp:posOffset>47625</wp:posOffset>
+                </wp:positionH>
+                <wp:positionV relativeFrom="paragraph">
+                  <wp:posOffset>976948</wp:posOffset>
+                </wp:positionV>
+                <wp:extent cx="1104900" cy="261620"/>
+                <wp:effectExtent l="0" t="0" r="19050" b="24130"/>
+                <wp:wrapNone/>
+                <wp:docPr id="8" name="Rectangle 8"/>
+                <wp:cNvGraphicFramePr/>
+                <a:graphic xmlns:a="http://schemas.openxmlformats.org/drawingml/2006/main">
+                  <a:graphicData uri="http://schemas.microsoft.com/office/word/2010/wordprocessingShape">
+                    <wps:wsp>
+                      <wps:cNvSpPr/>
+                      <wps:spPr>
+                        <a:xfrm>
+                          <a:off x="0" y="0"/>
+                          <a:ext cx="1104900" cy="261620"/>
+                        </a:xfrm>
+                        <a:prstGeom prst="rect">
+                          <a:avLst/>
+                        </a:prstGeom>
+                        <a:noFill/>
+                        <a:ln>
+                          <a:solidFill>
+                            <a:srgbClr val="FF0000"/>
+                          </a:solidFill>
+                        </a:ln>
+                      </wps:spPr>
+                      <wps:style>
+                        <a:lnRef idx="2">
+                          <a:schemeClr val="accent1">
+                            <a:shade val="50000"/>
+                          </a:schemeClr>
+                        </a:lnRef>
+                        <a:fillRef idx="1">
+                          <a:schemeClr val="accent1"/>
+                        </a:fillRef>
+                        <a:effectRef idx="0">
+                          <a:schemeClr val="accent1"/>
+                        </a:effectRef>
+                        <a:fontRef idx="minor">
+                          <a:schemeClr val="lt1"/>
+                        </a:fontRef>
+                      </wps:style>
+                      <wps:bodyPr rot="0" spcFirstLastPara="0" vertOverflow="overflow" horzOverflow="overflow" vert="horz" wrap="square" lIns="91440" tIns="45720" rIns="91440" bIns="45720" numCol="1" spcCol="0" rtlCol="0" fromWordArt="0" anchor="ctr" anchorCtr="0" forceAA="0" compatLnSpc="1">
+                        <a:prstTxWarp prst="textNoShape">
+                          <a:avLst/>
+                        </a:prstTxWarp>
+                        <a:noAutofit/>
+                      </wps:bodyPr>
+                    </wps:wsp>
+                  </a:graphicData>
+                </a:graphic>
+                <wp14:sizeRelH relativeFrom="margin">
+                  <wp14:pctWidth>0</wp14:pctWidth>
+                </wp14:sizeRelH>
+                <wp14:sizeRelV relativeFrom="margin">
+                  <wp14:pctHeight>0</wp14:pctHeight>
+                </wp14:sizeRelV>
+              </wp:anchor>
+            </w:drawing>
+          </mc:Choice>
+          <mc:Fallback>
+            <w:pict>
+              <v:rect w14:anchorId="45387591" id="Rectangle 8" o:spid="_x0000_s1026" style="position:absolute;margin-left:3.75pt;margin-top:76.95pt;width:87pt;height:20.6pt;z-index:251666432;visibility:visible;mso-wrap-style:square;mso-width-percent:0;mso-height-percent:0;mso-wrap-distance-left:9pt;mso-wrap-distance-top:0;mso-wrap-distance-right:9pt;mso-wrap-distance-bottom:0;mso-position-horizontal:absolute;mso-position-horizontal-relative:text;mso-position-vertical:absolute;mso-position-vertical-relative:text;mso-width-percent:0;mso-height-percent:0;mso-width-relative:margin;mso-height-relative:margin;v-text-anchor:middle" o:gfxdata="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" filled="f" strokecolor="red" strokeweight="1pt"/>
+            </w:pict>
+          </mc:Fallback>
+        </mc:AlternateContent>
+      </w:r>
+      <w:r>
+        <w:drawing>
+          <wp:inline distT="0" distB="0" distL="0" distR="0" wp14:anchorId="02848536" wp14:editId="10C74FE0">
+            <wp:extent cx="2552400" cy="1926000"/>
+            <wp:effectExtent l="0" t="0" r="635" b="0"/>
+            <wp:docPr id="7" name="Picture 7"/>
+            <wp:cNvGraphicFramePr>
+              <a:graphicFrameLocks xmlns:a="http://schemas.openxmlformats.org/drawingml/2006/main" noChangeAspect="1"/>
+            </wp:cNvGraphicFramePr>
+            <a:graphic xmlns:a="http://schemas.openxmlformats.org/drawingml/2006/main">
+              <a:graphicData uri="http://schemas.openxmlformats.org/drawingml/2006/picture">
+                <pic:pic xmlns:pic="http://schemas.openxmlformats.org/drawingml/2006/picture">
+                  <pic:nvPicPr>
+                    <pic:cNvPr id="1" name=""/>
+                    <pic:cNvPicPr/>
+                  </pic:nvPicPr>
+                  <pic:blipFill>
+                    <a:blip r:embed="rId10"/>
+                    <a:stretch>
+                      <a:fillRect/>
+                    </a:stretch>
+                  </pic:blipFill>
+                  <pic:spPr>
+                    <a:xfrm>
+                      <a:off x="0" y="0"/>
+                      <a:ext cx="2552400" cy="1926000"/>
+                    </a:xfrm>
+                    <a:prstGeom prst="rect">
+                      <a:avLst/>
+                    </a:prstGeom>
+                  </pic:spPr>
+                </pic:pic>
+              </a:graphicData>
+            </a:graphic>
+          </wp:inline>
+        </w:drawing>
+      </w:r>
       <w:r>
         <w:tab/>
       </w:r>
@@ -384,6 +1050,271 @@
       <w:pPr>
         <w:pStyle w:val="NoSpacing"/>
       </w:pPr>
+    </w:p>
+    <w:p>
+      <w:pPr>
+        <w:pStyle w:val="NoSpacing"/>
+      </w:pPr>
+    </w:p>
+    <w:p>
+      <w:pPr>
+        <w:pStyle w:val="NoSpacing"/>
+      </w:pPr>
+    </w:p>
+    <w:p>
+      <w:pPr>
+        <w:pStyle w:val="NoSpacing"/>
+        <w:ind w:firstLine="720"/>
+        <w:rPr>
+          <w:i/>
+          <w:sz w:val="20"/>
+          <w:szCs w:val="20"/>
+        </w:rPr>
+      </w:pPr>
+      <w:r>
+        <w:rPr>
+          <w:i/>
+          <w:sz w:val="20"/>
+          <w:szCs w:val="20"/>
+        </w:rPr>
+        <w:t xml:space="preserve">Next, Update NuGet and run the application … </w:t>
+      </w:r>
+    </w:p>
+    <w:p>
+      <w:pPr>
+        <w:pStyle w:val="NoSpacing"/>
+      </w:pPr>
+    </w:p>
+    <w:p>
+      <w:pPr>
+        <w:pStyle w:val="NoSpacing"/>
+      </w:pPr>
+    </w:p>
+    <w:p>
+      <w:r>
+        <w:br w:type="page"/>
+      </w:r>
+    </w:p>
+    <w:p>
+      <w:pPr>
+        <w:pStyle w:val="Heading2"/>
+      </w:pPr>
+      <w:r>
+        <w:lastRenderedPageBreak/>
+        <w:t xml:space="preserve">Update </w:t>
+      </w:r>
+      <w:r>
+        <w:t>Software</w:t>
+      </w:r>
+    </w:p>
+    <w:p>
+      <w:pPr>
+        <w:pStyle w:val="NoSpacing"/>
+      </w:pPr>
+      <w:r>
+        <w:t xml:space="preserve">Before running the application check for updates </w:t>
+      </w:r>
+      <w:r>
+        <w:t>on:</w:t>
+      </w:r>
+    </w:p>
+    <w:p>
+      <w:pPr>
+        <w:pStyle w:val="NoSpacing"/>
+        <w:numPr>
+          <w:ilvl w:val="0"/>
+          <w:numId w:val="1"/>
+        </w:numPr>
+        <w:spacing w:before="80"/>
+        <w:ind w:left="714" w:hanging="357"/>
+      </w:pPr>
+      <w:r>
+        <w:t>Visual Studio</w:t>
+      </w:r>
+    </w:p>
+    <w:p>
+      <w:pPr>
+        <w:pStyle w:val="NoSpacing"/>
+        <w:numPr>
+          <w:ilvl w:val="0"/>
+          <w:numId w:val="1"/>
+        </w:numPr>
+        <w:spacing w:before="80"/>
+        <w:ind w:left="714" w:hanging="357"/>
+      </w:pPr>
+      <w:r>
+        <w:t>NuGet</w:t>
+      </w:r>
+    </w:p>
+    <w:p>
+      <w:pPr>
+        <w:pStyle w:val="NoSpacing"/>
+        <w:numPr>
+          <w:ilvl w:val="0"/>
+          <w:numId w:val="1"/>
+        </w:numPr>
+        <w:spacing w:before="80"/>
+        <w:ind w:left="714" w:hanging="357"/>
+      </w:pPr>
+      <w:r>
+        <w:t>Android</w:t>
+      </w:r>
+    </w:p>
+    <w:p>
+      <w:pPr>
+        <w:pStyle w:val="NoSpacing"/>
+        <w:numPr>
+          <w:ilvl w:val="0"/>
+          <w:numId w:val="1"/>
+        </w:numPr>
+        <w:spacing w:before="80"/>
+        <w:ind w:left="714" w:hanging="357"/>
+      </w:pPr>
+      <w:r>
+        <w:t>Mac</w:t>
+      </w:r>
+    </w:p>
+    <w:p>
+      <w:pPr>
+        <w:pStyle w:val="NoSpacing"/>
+      </w:pPr>
+    </w:p>
+    <w:p>
+      <w:pPr>
+        <w:pStyle w:val="NoSpacing"/>
+      </w:pPr>
+    </w:p>
+    <w:p>
+      <w:pPr>
+        <w:pStyle w:val="Heading4"/>
+      </w:pPr>
+      <w:r>
+        <w:t>Update Visual Studio</w:t>
+      </w:r>
+    </w:p>
+    <w:p>
+      <w:pPr>
+        <w:pStyle w:val="NoSpacing"/>
+      </w:pPr>
+      <w:r>
+        <w:rPr>
+          <w:noProof/>
+        </w:rPr>
+        <mc:AlternateContent>
+          <mc:Choice Requires="wps">
+            <w:drawing>
+              <wp:anchor distT="0" distB="0" distL="114300" distR="114300" simplePos="0" relativeHeight="251669504" behindDoc="0" locked="0" layoutInCell="1" allowOverlap="1" wp14:anchorId="367B83F5" wp14:editId="1BAFF5CB">
+                <wp:simplePos x="0" y="0"/>
+                <wp:positionH relativeFrom="column">
+                  <wp:posOffset>3690938</wp:posOffset>
+                </wp:positionH>
+                <wp:positionV relativeFrom="paragraph">
+                  <wp:posOffset>1295083</wp:posOffset>
+                </wp:positionV>
+                <wp:extent cx="762000" cy="190500"/>
+                <wp:effectExtent l="0" t="0" r="19050" b="19050"/>
+                <wp:wrapNone/>
+                <wp:docPr id="11" name="Rectangle 11"/>
+                <wp:cNvGraphicFramePr/>
+                <a:graphic xmlns:a="http://schemas.openxmlformats.org/drawingml/2006/main">
+                  <a:graphicData uri="http://schemas.microsoft.com/office/word/2010/wordprocessingShape">
+                    <wps:wsp>
+                      <wps:cNvSpPr/>
+                      <wps:spPr>
+                        <a:xfrm>
+                          <a:off x="0" y="0"/>
+                          <a:ext cx="762000" cy="190500"/>
+                        </a:xfrm>
+                        <a:prstGeom prst="rect">
+                          <a:avLst/>
+                        </a:prstGeom>
+                        <a:noFill/>
+                        <a:ln>
+                          <a:solidFill>
+                            <a:srgbClr val="FF0000"/>
+                          </a:solidFill>
+                        </a:ln>
+                      </wps:spPr>
+                      <wps:style>
+                        <a:lnRef idx="2">
+                          <a:schemeClr val="accent1">
+                            <a:shade val="50000"/>
+                          </a:schemeClr>
+                        </a:lnRef>
+                        <a:fillRef idx="1">
+                          <a:schemeClr val="accent1"/>
+                        </a:fillRef>
+                        <a:effectRef idx="0">
+                          <a:schemeClr val="accent1"/>
+                        </a:effectRef>
+                        <a:fontRef idx="minor">
+                          <a:schemeClr val="lt1"/>
+                        </a:fontRef>
+                      </wps:style>
+                      <wps:bodyPr rot="0" spcFirstLastPara="0" vertOverflow="overflow" horzOverflow="overflow" vert="horz" wrap="square" lIns="91440" tIns="45720" rIns="91440" bIns="45720" numCol="1" spcCol="0" rtlCol="0" fromWordArt="0" anchor="ctr" anchorCtr="0" forceAA="0" compatLnSpc="1">
+                        <a:prstTxWarp prst="textNoShape">
+                          <a:avLst/>
+                        </a:prstTxWarp>
+                        <a:noAutofit/>
+                      </wps:bodyPr>
+                    </wps:wsp>
+                  </a:graphicData>
+                </a:graphic>
+              </wp:anchor>
+            </w:drawing>
+          </mc:Choice>
+          <mc:Fallback>
+            <w:pict>
+              <v:rect w14:anchorId="2D5EC5A6" id="Rectangle 11" o:spid="_x0000_s1026" style="position:absolute;margin-left:290.65pt;margin-top:102pt;width:60pt;height:15pt;z-index:251669504;visibility:visible;mso-wrap-style:square;mso-wrap-distance-left:9pt;mso-wrap-distance-top:0;mso-wrap-distance-right:9pt;mso-wrap-distance-bottom:0;mso-position-horizontal:absolute;mso-position-horizontal-relative:text;mso-position-vertical:absolute;mso-position-vertical-relative:text;v-text-anchor:middle" o:gfxdata="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" filled="f" strokecolor="red" strokeweight="1pt"/>
+            </w:pict>
+          </mc:Fallback>
+        </mc:AlternateContent>
+      </w:r>
+      <w:r>
+        <w:drawing>
+          <wp:inline distT="0" distB="0" distL="0" distR="0" wp14:anchorId="29F3C413" wp14:editId="449ACEE7">
+            <wp:extent cx="5540400" cy="1666800"/>
+            <wp:effectExtent l="0" t="0" r="3175" b="0"/>
+            <wp:docPr id="10" name="Picture 10"/>
+            <wp:cNvGraphicFramePr>
+              <a:graphicFrameLocks xmlns:a="http://schemas.openxmlformats.org/drawingml/2006/main" noChangeAspect="1"/>
+            </wp:cNvGraphicFramePr>
+            <a:graphic xmlns:a="http://schemas.openxmlformats.org/drawingml/2006/main">
+              <a:graphicData uri="http://schemas.openxmlformats.org/drawingml/2006/picture">
+                <pic:pic xmlns:pic="http://schemas.openxmlformats.org/drawingml/2006/picture">
+                  <pic:nvPicPr>
+                    <pic:cNvPr id="1" name=""/>
+                    <pic:cNvPicPr/>
+                  </pic:nvPicPr>
+                  <pic:blipFill>
+                    <a:blip r:embed="rId11"/>
+                    <a:stretch>
+                      <a:fillRect/>
+                    </a:stretch>
+                  </pic:blipFill>
+                  <pic:spPr>
+                    <a:xfrm>
+                      <a:off x="0" y="0"/>
+                      <a:ext cx="5540400" cy="1666800"/>
+                    </a:xfrm>
+                    <a:prstGeom prst="rect">
+                      <a:avLst/>
+                    </a:prstGeom>
+                  </pic:spPr>
+                </pic:pic>
+              </a:graphicData>
+            </a:graphic>
+          </wp:inline>
+        </w:drawing>
+      </w:r>
+    </w:p>
+    <w:p>
+      <w:pPr>
+        <w:pStyle w:val="NoSpacing"/>
+      </w:pPr>
+      <w:r>
+        <w:t xml:space="preserve"> </w:t>
+      </w:r>
       <w:r>
         <w:tab/>
       </w:r>
@@ -393,33 +1324,1686 @@
         <w:pStyle w:val="NoSpacing"/>
       </w:pPr>
       <w:r>
+        <w:rPr>
+          <w:noProof/>
+        </w:rPr>
+        <mc:AlternateContent>
+          <mc:Choice Requires="wps">
+            <w:drawing>
+              <wp:anchor distT="0" distB="0" distL="114300" distR="114300" simplePos="0" relativeHeight="251671552" behindDoc="0" locked="0" layoutInCell="1" allowOverlap="1" wp14:anchorId="1A54F5D0" wp14:editId="56C7BC3B">
+                <wp:simplePos x="0" y="0"/>
+                <wp:positionH relativeFrom="column">
+                  <wp:posOffset>2398395</wp:posOffset>
+                </wp:positionH>
+                <wp:positionV relativeFrom="paragraph">
+                  <wp:posOffset>2388504</wp:posOffset>
+                </wp:positionV>
+                <wp:extent cx="537909" cy="202219"/>
+                <wp:effectExtent l="0" t="0" r="14605" b="26670"/>
+                <wp:wrapNone/>
+                <wp:docPr id="13" name="Rectangle 13"/>
+                <wp:cNvGraphicFramePr/>
+                <a:graphic xmlns:a="http://schemas.openxmlformats.org/drawingml/2006/main">
+                  <a:graphicData uri="http://schemas.microsoft.com/office/word/2010/wordprocessingShape">
+                    <wps:wsp>
+                      <wps:cNvSpPr/>
+                      <wps:spPr>
+                        <a:xfrm>
+                          <a:off x="0" y="0"/>
+                          <a:ext cx="537909" cy="202219"/>
+                        </a:xfrm>
+                        <a:prstGeom prst="rect">
+                          <a:avLst/>
+                        </a:prstGeom>
+                        <a:noFill/>
+                        <a:ln>
+                          <a:solidFill>
+                            <a:srgbClr val="FF0000"/>
+                          </a:solidFill>
+                        </a:ln>
+                      </wps:spPr>
+                      <wps:style>
+                        <a:lnRef idx="2">
+                          <a:schemeClr val="accent1">
+                            <a:shade val="50000"/>
+                          </a:schemeClr>
+                        </a:lnRef>
+                        <a:fillRef idx="1">
+                          <a:schemeClr val="accent1"/>
+                        </a:fillRef>
+                        <a:effectRef idx="0">
+                          <a:schemeClr val="accent1"/>
+                        </a:effectRef>
+                        <a:fontRef idx="minor">
+                          <a:schemeClr val="lt1"/>
+                        </a:fontRef>
+                      </wps:style>
+                      <wps:bodyPr rot="0" spcFirstLastPara="0" vertOverflow="overflow" horzOverflow="overflow" vert="horz" wrap="square" lIns="91440" tIns="45720" rIns="91440" bIns="45720" numCol="1" spcCol="0" rtlCol="0" fromWordArt="0" anchor="ctr" anchorCtr="0" forceAA="0" compatLnSpc="1">
+                        <a:prstTxWarp prst="textNoShape">
+                          <a:avLst/>
+                        </a:prstTxWarp>
+                        <a:noAutofit/>
+                      </wps:bodyPr>
+                    </wps:wsp>
+                  </a:graphicData>
+                </a:graphic>
+                <wp14:sizeRelH relativeFrom="margin">
+                  <wp14:pctWidth>0</wp14:pctWidth>
+                </wp14:sizeRelH>
+              </wp:anchor>
+            </w:drawing>
+          </mc:Choice>
+          <mc:Fallback>
+            <w:pict>
+              <v:rect w14:anchorId="0CEFA760" id="Rectangle 13" o:spid="_x0000_s1026" style="position:absolute;margin-left:188.85pt;margin-top:188.05pt;width:42.35pt;height:15.9pt;z-index:251671552;visibility:visible;mso-wrap-style:square;mso-width-percent:0;mso-wrap-distance-left:9pt;mso-wrap-distance-top:0;mso-wrap-distance-right:9pt;mso-wrap-distance-bottom:0;mso-position-horizontal:absolute;mso-position-horizontal-relative:text;mso-position-vertical:absolute;mso-position-vertical-relative:text;mso-width-percent:0;mso-width-relative:margin;v-text-anchor:middle" o:gfxdata="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" filled="f" strokecolor="red" strokeweight="1pt"/>
+            </w:pict>
+          </mc:Fallback>
+        </mc:AlternateContent>
+      </w:r>
+      <w:r>
+        <w:drawing>
+          <wp:inline distT="0" distB="0" distL="0" distR="0" wp14:anchorId="1447FF29" wp14:editId="108BCBAC">
+            <wp:extent cx="3531600" cy="2667600"/>
+            <wp:effectExtent l="0" t="0" r="0" b="0"/>
+            <wp:docPr id="12" name="Picture 12"/>
+            <wp:cNvGraphicFramePr>
+              <a:graphicFrameLocks xmlns:a="http://schemas.openxmlformats.org/drawingml/2006/main" noChangeAspect="1"/>
+            </wp:cNvGraphicFramePr>
+            <a:graphic xmlns:a="http://schemas.openxmlformats.org/drawingml/2006/main">
+              <a:graphicData uri="http://schemas.openxmlformats.org/drawingml/2006/picture">
+                <pic:pic xmlns:pic="http://schemas.openxmlformats.org/drawingml/2006/picture">
+                  <pic:nvPicPr>
+                    <pic:cNvPr id="1" name=""/>
+                    <pic:cNvPicPr/>
+                  </pic:nvPicPr>
+                  <pic:blipFill>
+                    <a:blip r:embed="rId12"/>
+                    <a:stretch>
+                      <a:fillRect/>
+                    </a:stretch>
+                  </pic:blipFill>
+                  <pic:spPr>
+                    <a:xfrm>
+                      <a:off x="0" y="0"/>
+                      <a:ext cx="3531600" cy="2667600"/>
+                    </a:xfrm>
+                    <a:prstGeom prst="rect">
+                      <a:avLst/>
+                    </a:prstGeom>
+                  </pic:spPr>
+                </pic:pic>
+              </a:graphicData>
+            </a:graphic>
+          </wp:inline>
+        </w:drawing>
+      </w:r>
+    </w:p>
+    <w:p>
+      <w:pPr>
+        <w:pStyle w:val="NoSpacing"/>
+      </w:pPr>
+    </w:p>
+    <w:p>
+      <w:pPr>
+        <w:pStyle w:val="NoSpacing"/>
+      </w:pPr>
+    </w:p>
+    <w:p>
+      <w:pPr>
+        <w:pStyle w:val="NoSpacing"/>
+      </w:pPr>
+    </w:p>
+    <w:p>
+      <w:pPr>
+        <w:pStyle w:val="Heading4"/>
+      </w:pPr>
+      <w:r>
+        <w:t>N</w:t>
+      </w:r>
+      <w:r>
+        <w:t>uGet</w:t>
+      </w:r>
+    </w:p>
+    <w:p>
+      <w:pPr>
+        <w:pStyle w:val="NoSpacing"/>
+      </w:pPr>
+      <w:r>
+        <w:rPr>
+          <w:noProof/>
+        </w:rPr>
+        <mc:AlternateContent>
+          <mc:Choice Requires="wps">
+            <w:drawing>
+              <wp:anchor distT="0" distB="0" distL="114300" distR="114300" simplePos="0" relativeHeight="251674624" behindDoc="0" locked="0" layoutInCell="1" allowOverlap="1" wp14:anchorId="46FFE2A3" wp14:editId="3A102FFA">
+                <wp:simplePos x="0" y="0"/>
+                <wp:positionH relativeFrom="column">
+                  <wp:posOffset>-35243</wp:posOffset>
+                </wp:positionH>
+                <wp:positionV relativeFrom="paragraph">
+                  <wp:posOffset>462280</wp:posOffset>
+                </wp:positionV>
+                <wp:extent cx="1414068" cy="179512"/>
+                <wp:effectExtent l="0" t="0" r="15240" b="11430"/>
+                <wp:wrapNone/>
+                <wp:docPr id="18" name="Rectangle 18"/>
+                <wp:cNvGraphicFramePr/>
+                <a:graphic xmlns:a="http://schemas.openxmlformats.org/drawingml/2006/main">
+                  <a:graphicData uri="http://schemas.microsoft.com/office/word/2010/wordprocessingShape">
+                    <wps:wsp>
+                      <wps:cNvSpPr/>
+                      <wps:spPr>
+                        <a:xfrm>
+                          <a:off x="0" y="0"/>
+                          <a:ext cx="1414068" cy="179512"/>
+                        </a:xfrm>
+                        <a:prstGeom prst="rect">
+                          <a:avLst/>
+                        </a:prstGeom>
+                        <a:noFill/>
+                        <a:ln>
+                          <a:solidFill>
+                            <a:srgbClr val="FF0000"/>
+                          </a:solidFill>
+                        </a:ln>
+                      </wps:spPr>
+                      <wps:style>
+                        <a:lnRef idx="2">
+                          <a:schemeClr val="accent1">
+                            <a:shade val="50000"/>
+                          </a:schemeClr>
+                        </a:lnRef>
+                        <a:fillRef idx="1">
+                          <a:schemeClr val="accent1"/>
+                        </a:fillRef>
+                        <a:effectRef idx="0">
+                          <a:schemeClr val="accent1"/>
+                        </a:effectRef>
+                        <a:fontRef idx="minor">
+                          <a:schemeClr val="lt1"/>
+                        </a:fontRef>
+                      </wps:style>
+                      <wps:bodyPr rot="0" spcFirstLastPara="0" vertOverflow="overflow" horzOverflow="overflow" vert="horz" wrap="square" lIns="91440" tIns="45720" rIns="91440" bIns="45720" numCol="1" spcCol="0" rtlCol="0" fromWordArt="0" anchor="ctr" anchorCtr="0" forceAA="0" compatLnSpc="1">
+                        <a:prstTxWarp prst="textNoShape">
+                          <a:avLst/>
+                        </a:prstTxWarp>
+                        <a:noAutofit/>
+                      </wps:bodyPr>
+                    </wps:wsp>
+                  </a:graphicData>
+                </a:graphic>
+                <wp14:sizeRelH relativeFrom="margin">
+                  <wp14:pctWidth>0</wp14:pctWidth>
+                </wp14:sizeRelH>
+              </wp:anchor>
+            </w:drawing>
+          </mc:Choice>
+          <mc:Fallback>
+            <w:pict>
+              <v:rect w14:anchorId="60C60327" id="Rectangle 18" o:spid="_x0000_s1026" style="position:absolute;margin-left:-2.8pt;margin-top:36.4pt;width:111.35pt;height:14.15pt;z-index:251674624;visibility:visible;mso-wrap-style:square;mso-width-percent:0;mso-wrap-distance-left:9pt;mso-wrap-distance-top:0;mso-wrap-distance-right:9pt;mso-wrap-distance-bottom:0;mso-position-horizontal:absolute;mso-position-horizontal-relative:text;mso-position-vertical:absolute;mso-position-vertical-relative:text;mso-width-percent:0;mso-width-relative:margin;v-text-anchor:middle" o:gfxdata="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" filled="f" strokecolor="red" strokeweight="1pt"/>
+            </w:pict>
+          </mc:Fallback>
+        </mc:AlternateContent>
+      </w:r>
+      <w:r>
+        <w:rPr>
+          <w:noProof/>
+        </w:rPr>
+        <mc:AlternateContent>
+          <mc:Choice Requires="wps">
+            <w:drawing>
+              <wp:anchor distT="0" distB="0" distL="114300" distR="114300" simplePos="0" relativeHeight="251676672" behindDoc="0" locked="0" layoutInCell="1" allowOverlap="1" wp14:anchorId="09A22288" wp14:editId="772E63F2">
+                <wp:simplePos x="0" y="0"/>
+                <wp:positionH relativeFrom="column">
+                  <wp:posOffset>1591945</wp:posOffset>
+                </wp:positionH>
+                <wp:positionV relativeFrom="paragraph">
+                  <wp:posOffset>1743393</wp:posOffset>
+                </wp:positionV>
+                <wp:extent cx="1372694" cy="185604"/>
+                <wp:effectExtent l="0" t="0" r="18415" b="24130"/>
+                <wp:wrapNone/>
+                <wp:docPr id="19" name="Rectangle 19"/>
+                <wp:cNvGraphicFramePr/>
+                <a:graphic xmlns:a="http://schemas.openxmlformats.org/drawingml/2006/main">
+                  <a:graphicData uri="http://schemas.microsoft.com/office/word/2010/wordprocessingShape">
+                    <wps:wsp>
+                      <wps:cNvSpPr/>
+                      <wps:spPr>
+                        <a:xfrm>
+                          <a:off x="0" y="0"/>
+                          <a:ext cx="1372694" cy="185604"/>
+                        </a:xfrm>
+                        <a:prstGeom prst="rect">
+                          <a:avLst/>
+                        </a:prstGeom>
+                        <a:noFill/>
+                        <a:ln>
+                          <a:solidFill>
+                            <a:srgbClr val="FF0000"/>
+                          </a:solidFill>
+                        </a:ln>
+                      </wps:spPr>
+                      <wps:style>
+                        <a:lnRef idx="2">
+                          <a:schemeClr val="accent1">
+                            <a:shade val="50000"/>
+                          </a:schemeClr>
+                        </a:lnRef>
+                        <a:fillRef idx="1">
+                          <a:schemeClr val="accent1"/>
+                        </a:fillRef>
+                        <a:effectRef idx="0">
+                          <a:schemeClr val="accent1"/>
+                        </a:effectRef>
+                        <a:fontRef idx="minor">
+                          <a:schemeClr val="lt1"/>
+                        </a:fontRef>
+                      </wps:style>
+                      <wps:bodyPr rot="0" spcFirstLastPara="0" vertOverflow="overflow" horzOverflow="overflow" vert="horz" wrap="square" lIns="91440" tIns="45720" rIns="91440" bIns="45720" numCol="1" spcCol="0" rtlCol="0" fromWordArt="0" anchor="ctr" anchorCtr="0" forceAA="0" compatLnSpc="1">
+                        <a:prstTxWarp prst="textNoShape">
+                          <a:avLst/>
+                        </a:prstTxWarp>
+                        <a:noAutofit/>
+                      </wps:bodyPr>
+                    </wps:wsp>
+                  </a:graphicData>
+                </a:graphic>
+                <wp14:sizeRelH relativeFrom="margin">
+                  <wp14:pctWidth>0</wp14:pctWidth>
+                </wp14:sizeRelH>
+              </wp:anchor>
+            </w:drawing>
+          </mc:Choice>
+          <mc:Fallback>
+            <w:pict>
+              <v:rect w14:anchorId="05AA6DC6" id="Rectangle 19" o:spid="_x0000_s1026" style="position:absolute;margin-left:125.35pt;margin-top:137.3pt;width:108.1pt;height:14.6pt;z-index:251676672;visibility:visible;mso-wrap-style:square;mso-width-percent:0;mso-wrap-distance-left:9pt;mso-wrap-distance-top:0;mso-wrap-distance-right:9pt;mso-wrap-distance-bottom:0;mso-position-horizontal:absolute;mso-position-horizontal-relative:text;mso-position-vertical:absolute;mso-position-vertical-relative:text;mso-width-percent:0;mso-width-relative:margin;v-text-anchor:middle" o:gfxdata="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" filled="f" strokecolor="red" strokeweight="1pt"/>
+            </w:pict>
+          </mc:Fallback>
+        </mc:AlternateContent>
+      </w:r>
+      <w:r>
+        <w:drawing>
+          <wp:inline distT="0" distB="0" distL="0" distR="0" wp14:anchorId="2A232E1E" wp14:editId="66AAD696">
+            <wp:extent cx="3700800" cy="1980000"/>
+            <wp:effectExtent l="0" t="0" r="0" b="1270"/>
+            <wp:docPr id="17" name="Picture 17"/>
+            <wp:cNvGraphicFramePr>
+              <a:graphicFrameLocks xmlns:a="http://schemas.openxmlformats.org/drawingml/2006/main" noChangeAspect="1"/>
+            </wp:cNvGraphicFramePr>
+            <a:graphic xmlns:a="http://schemas.openxmlformats.org/drawingml/2006/main">
+              <a:graphicData uri="http://schemas.openxmlformats.org/drawingml/2006/picture">
+                <pic:pic xmlns:pic="http://schemas.openxmlformats.org/drawingml/2006/picture">
+                  <pic:nvPicPr>
+                    <pic:cNvPr id="1" name=""/>
+                    <pic:cNvPicPr/>
+                  </pic:nvPicPr>
+                  <pic:blipFill>
+                    <a:blip r:embed="rId13"/>
+                    <a:stretch>
+                      <a:fillRect/>
+                    </a:stretch>
+                  </pic:blipFill>
+                  <pic:spPr>
+                    <a:xfrm>
+                      <a:off x="0" y="0"/>
+                      <a:ext cx="3700800" cy="1980000"/>
+                    </a:xfrm>
+                    <a:prstGeom prst="rect">
+                      <a:avLst/>
+                    </a:prstGeom>
+                  </pic:spPr>
+                </pic:pic>
+              </a:graphicData>
+            </a:graphic>
+          </wp:inline>
+        </w:drawing>
+      </w:r>
+    </w:p>
+    <w:p>
+      <w:pPr>
+        <w:pStyle w:val="NoSpacing"/>
+      </w:pPr>
+    </w:p>
+    <w:p>
+      <w:pPr>
+        <w:pStyle w:val="NoSpacing"/>
+      </w:pPr>
+    </w:p>
+    <w:p>
+      <w:pPr>
+        <w:pStyle w:val="NoSpacing"/>
+      </w:pPr>
+      <w:r>
+        <w:rPr>
+          <w:noProof/>
+        </w:rPr>
+        <mc:AlternateContent>
+          <mc:Choice Requires="wps">
+            <w:drawing>
+              <wp:anchor distT="0" distB="0" distL="114300" distR="114300" simplePos="0" relativeHeight="251684864" behindDoc="0" locked="0" layoutInCell="1" allowOverlap="1" wp14:anchorId="4E8041F1" wp14:editId="6C997F58">
+                <wp:simplePos x="0" y="0"/>
+                <wp:positionH relativeFrom="column">
+                  <wp:posOffset>906277</wp:posOffset>
+                </wp:positionH>
+                <wp:positionV relativeFrom="paragraph">
+                  <wp:posOffset>946785</wp:posOffset>
+                </wp:positionV>
+                <wp:extent cx="2667146" cy="0"/>
+                <wp:effectExtent l="0" t="76200" r="19050" b="95250"/>
+                <wp:wrapNone/>
+                <wp:docPr id="25" name="Straight Arrow Connector 25"/>
+                <wp:cNvGraphicFramePr/>
+                <a:graphic xmlns:a="http://schemas.openxmlformats.org/drawingml/2006/main">
+                  <a:graphicData uri="http://schemas.microsoft.com/office/word/2010/wordprocessingShape">
+                    <wps:wsp>
+                      <wps:cNvCnPr/>
+                      <wps:spPr>
+                        <a:xfrm>
+                          <a:off x="0" y="0"/>
+                          <a:ext cx="2667146" cy="0"/>
+                        </a:xfrm>
+                        <a:prstGeom prst="straightConnector1">
+                          <a:avLst/>
+                        </a:prstGeom>
+                        <a:ln>
+                          <a:solidFill>
+                            <a:srgbClr val="FF0000"/>
+                          </a:solidFill>
+                          <a:tailEnd type="triangle"/>
+                        </a:ln>
+                      </wps:spPr>
+                      <wps:style>
+                        <a:lnRef idx="1">
+                          <a:schemeClr val="accent1"/>
+                        </a:lnRef>
+                        <a:fillRef idx="0">
+                          <a:schemeClr val="accent1"/>
+                        </a:fillRef>
+                        <a:effectRef idx="0">
+                          <a:schemeClr val="accent1"/>
+                        </a:effectRef>
+                        <a:fontRef idx="minor">
+                          <a:schemeClr val="tx1"/>
+                        </a:fontRef>
+                      </wps:style>
+                      <wps:bodyPr/>
+                    </wps:wsp>
+                  </a:graphicData>
+                </a:graphic>
+                <wp14:sizeRelH relativeFrom="margin">
+                  <wp14:pctWidth>0</wp14:pctWidth>
+                </wp14:sizeRelH>
+              </wp:anchor>
+            </w:drawing>
+          </mc:Choice>
+          <mc:Fallback>
+            <w:pict>
+              <v:shapetype w14:anchorId="098BABE9" id="_x0000_t32" coordsize="21600,21600" o:spt="32" o:oned="t" path="m,l21600,21600e" filled="f">
+                <v:path arrowok="t" fillok="f" o:connecttype="none"/>
+                <o:lock v:ext="edit" shapetype="t"/>
+              </v:shapetype>
+              <v:shape id="Straight Arrow Connector 25" o:spid="_x0000_s1026" type="#_x0000_t32" style="position:absolute;margin-left:71.35pt;margin-top:74.55pt;width:210pt;height:0;z-index:251684864;visibility:visible;mso-wrap-style:square;mso-width-percent:0;mso-wrap-distance-left:9pt;mso-wrap-distance-top:0;mso-wrap-distance-right:9pt;mso-wrap-distance-bottom:0;mso-position-horizontal:absolute;mso-position-horizontal-relative:text;mso-position-vertical:absolute;mso-position-vertical-relative:text;mso-width-percent:0;mso-width-relative:margin" o:gfxdata="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" strokecolor="red" strokeweight=".5pt">
+                <v:stroke endarrow="block" joinstyle="miter"/>
+              </v:shape>
+            </w:pict>
+          </mc:Fallback>
+        </mc:AlternateContent>
+      </w:r>
+      <w:r>
+        <w:rPr>
+          <w:noProof/>
+        </w:rPr>
+        <mc:AlternateContent>
+          <mc:Choice Requires="wps">
+            <w:drawing>
+              <wp:anchor distT="0" distB="0" distL="114300" distR="114300" simplePos="0" relativeHeight="251683840" behindDoc="0" locked="0" layoutInCell="1" allowOverlap="1" wp14:anchorId="7C71FD5E" wp14:editId="6A98A128">
+                <wp:simplePos x="0" y="0"/>
+                <wp:positionH relativeFrom="column">
+                  <wp:posOffset>104774</wp:posOffset>
+                </wp:positionH>
+                <wp:positionV relativeFrom="paragraph">
+                  <wp:posOffset>853123</wp:posOffset>
+                </wp:positionV>
+                <wp:extent cx="714375" cy="185604"/>
+                <wp:effectExtent l="0" t="0" r="28575" b="24130"/>
+                <wp:wrapNone/>
+                <wp:docPr id="24" name="Rectangle 24"/>
+                <wp:cNvGraphicFramePr/>
+                <a:graphic xmlns:a="http://schemas.openxmlformats.org/drawingml/2006/main">
+                  <a:graphicData uri="http://schemas.microsoft.com/office/word/2010/wordprocessingShape">
+                    <wps:wsp>
+                      <wps:cNvSpPr/>
+                      <wps:spPr>
+                        <a:xfrm>
+                          <a:off x="0" y="0"/>
+                          <a:ext cx="714375" cy="185604"/>
+                        </a:xfrm>
+                        <a:prstGeom prst="rect">
+                          <a:avLst/>
+                        </a:prstGeom>
+                        <a:noFill/>
+                        <a:ln>
+                          <a:solidFill>
+                            <a:srgbClr val="FF0000"/>
+                          </a:solidFill>
+                        </a:ln>
+                      </wps:spPr>
+                      <wps:style>
+                        <a:lnRef idx="2">
+                          <a:schemeClr val="accent1">
+                            <a:shade val="50000"/>
+                          </a:schemeClr>
+                        </a:lnRef>
+                        <a:fillRef idx="1">
+                          <a:schemeClr val="accent1"/>
+                        </a:fillRef>
+                        <a:effectRef idx="0">
+                          <a:schemeClr val="accent1"/>
+                        </a:effectRef>
+                        <a:fontRef idx="minor">
+                          <a:schemeClr val="lt1"/>
+                        </a:fontRef>
+                      </wps:style>
+                      <wps:bodyPr rot="0" spcFirstLastPara="0" vertOverflow="overflow" horzOverflow="overflow" vert="horz" wrap="square" lIns="91440" tIns="45720" rIns="91440" bIns="45720" numCol="1" spcCol="0" rtlCol="0" fromWordArt="0" anchor="ctr" anchorCtr="0" forceAA="0" compatLnSpc="1">
+                        <a:prstTxWarp prst="textNoShape">
+                          <a:avLst/>
+                        </a:prstTxWarp>
+                        <a:noAutofit/>
+                      </wps:bodyPr>
+                    </wps:wsp>
+                  </a:graphicData>
+                </a:graphic>
+                <wp14:sizeRelH relativeFrom="margin">
+                  <wp14:pctWidth>0</wp14:pctWidth>
+                </wp14:sizeRelH>
+              </wp:anchor>
+            </w:drawing>
+          </mc:Choice>
+          <mc:Fallback>
+            <w:pict>
+              <v:rect w14:anchorId="620D4AC4" id="Rectangle 24" o:spid="_x0000_s1026" style="position:absolute;margin-left:8.25pt;margin-top:67.2pt;width:56.25pt;height:14.6pt;z-index:251683840;visibility:visible;mso-wrap-style:square;mso-width-percent:0;mso-wrap-distance-left:9pt;mso-wrap-distance-top:0;mso-wrap-distance-right:9pt;mso-wrap-distance-bottom:0;mso-position-horizontal:absolute;mso-position-horizontal-relative:text;mso-position-vertical:absolute;mso-position-vertical-relative:text;mso-width-percent:0;mso-width-relative:margin;v-text-anchor:middle" o:gfxdata="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" filled="f" strokecolor="red" strokeweight="1pt"/>
+            </w:pict>
+          </mc:Fallback>
+        </mc:AlternateContent>
+      </w:r>
+      <w:r>
+        <w:rPr>
+          <w:noProof/>
+        </w:rPr>
+        <mc:AlternateContent>
+          <mc:Choice Requires="wps">
+            <w:drawing>
+              <wp:anchor distT="0" distB="0" distL="114300" distR="114300" simplePos="0" relativeHeight="251678720" behindDoc="0" locked="0" layoutInCell="1" allowOverlap="1" wp14:anchorId="07D7212D" wp14:editId="62A0104D">
+                <wp:simplePos x="0" y="0"/>
+                <wp:positionH relativeFrom="column">
+                  <wp:posOffset>1028700</wp:posOffset>
+                </wp:positionH>
+                <wp:positionV relativeFrom="paragraph">
+                  <wp:posOffset>432753</wp:posOffset>
+                </wp:positionV>
+                <wp:extent cx="466725" cy="185604"/>
+                <wp:effectExtent l="0" t="0" r="28575" b="24130"/>
+                <wp:wrapNone/>
+                <wp:docPr id="21" name="Rectangle 21"/>
+                <wp:cNvGraphicFramePr/>
+                <a:graphic xmlns:a="http://schemas.openxmlformats.org/drawingml/2006/main">
+                  <a:graphicData uri="http://schemas.microsoft.com/office/word/2010/wordprocessingShape">
+                    <wps:wsp>
+                      <wps:cNvSpPr/>
+                      <wps:spPr>
+                        <a:xfrm>
+                          <a:off x="0" y="0"/>
+                          <a:ext cx="466725" cy="185604"/>
+                        </a:xfrm>
+                        <a:prstGeom prst="rect">
+                          <a:avLst/>
+                        </a:prstGeom>
+                        <a:noFill/>
+                        <a:ln>
+                          <a:solidFill>
+                            <a:srgbClr val="FF0000"/>
+                          </a:solidFill>
+                        </a:ln>
+                      </wps:spPr>
+                      <wps:style>
+                        <a:lnRef idx="2">
+                          <a:schemeClr val="accent1">
+                            <a:shade val="50000"/>
+                          </a:schemeClr>
+                        </a:lnRef>
+                        <a:fillRef idx="1">
+                          <a:schemeClr val="accent1"/>
+                        </a:fillRef>
+                        <a:effectRef idx="0">
+                          <a:schemeClr val="accent1"/>
+                        </a:effectRef>
+                        <a:fontRef idx="minor">
+                          <a:schemeClr val="lt1"/>
+                        </a:fontRef>
+                      </wps:style>
+                      <wps:bodyPr rot="0" spcFirstLastPara="0" vertOverflow="overflow" horzOverflow="overflow" vert="horz" wrap="square" lIns="91440" tIns="45720" rIns="91440" bIns="45720" numCol="1" spcCol="0" rtlCol="0" fromWordArt="0" anchor="ctr" anchorCtr="0" forceAA="0" compatLnSpc="1">
+                        <a:prstTxWarp prst="textNoShape">
+                          <a:avLst/>
+                        </a:prstTxWarp>
+                        <a:noAutofit/>
+                      </wps:bodyPr>
+                    </wps:wsp>
+                  </a:graphicData>
+                </a:graphic>
+                <wp14:sizeRelH relativeFrom="margin">
+                  <wp14:pctWidth>0</wp14:pctWidth>
+                </wp14:sizeRelH>
+              </wp:anchor>
+            </w:drawing>
+          </mc:Choice>
+          <mc:Fallback>
+            <w:pict>
+              <v:rect w14:anchorId="66CEA754" id="Rectangle 21" o:spid="_x0000_s1026" style="position:absolute;margin-left:81pt;margin-top:34.1pt;width:36.75pt;height:14.6pt;z-index:251678720;visibility:visible;mso-wrap-style:square;mso-width-percent:0;mso-wrap-distance-left:9pt;mso-wrap-distance-top:0;mso-wrap-distance-right:9pt;mso-wrap-distance-bottom:0;mso-position-horizontal:absolute;mso-position-horizontal-relative:text;mso-position-vertical:absolute;mso-position-vertical-relative:text;mso-width-percent:0;mso-width-relative:margin;v-text-anchor:middle" o:gfxdata="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" filled="f" strokecolor="red" strokeweight="1pt"/>
+            </w:pict>
+          </mc:Fallback>
+        </mc:AlternateContent>
+      </w:r>
+      <w:r>
+        <w:drawing>
+          <wp:inline distT="0" distB="0" distL="0" distR="0" wp14:anchorId="7D3CD837" wp14:editId="003486B9">
+            <wp:extent cx="4287600" cy="2142000"/>
+            <wp:effectExtent l="0" t="0" r="0" b="0"/>
+            <wp:docPr id="20" name="Picture 20"/>
+            <wp:cNvGraphicFramePr>
+              <a:graphicFrameLocks xmlns:a="http://schemas.openxmlformats.org/drawingml/2006/main" noChangeAspect="1"/>
+            </wp:cNvGraphicFramePr>
+            <a:graphic xmlns:a="http://schemas.openxmlformats.org/drawingml/2006/main">
+              <a:graphicData uri="http://schemas.openxmlformats.org/drawingml/2006/picture">
+                <pic:pic xmlns:pic="http://schemas.openxmlformats.org/drawingml/2006/picture">
+                  <pic:nvPicPr>
+                    <pic:cNvPr id="1" name=""/>
+                    <pic:cNvPicPr/>
+                  </pic:nvPicPr>
+                  <pic:blipFill>
+                    <a:blip r:embed="rId14"/>
+                    <a:stretch>
+                      <a:fillRect/>
+                    </a:stretch>
+                  </pic:blipFill>
+                  <pic:spPr>
+                    <a:xfrm>
+                      <a:off x="0" y="0"/>
+                      <a:ext cx="4287600" cy="2142000"/>
+                    </a:xfrm>
+                    <a:prstGeom prst="rect">
+                      <a:avLst/>
+                    </a:prstGeom>
+                  </pic:spPr>
+                </pic:pic>
+              </a:graphicData>
+            </a:graphic>
+          </wp:inline>
+        </w:drawing>
+      </w:r>
+    </w:p>
+    <w:p>
+      <w:pPr>
+        <w:pStyle w:val="NoSpacing"/>
+      </w:pPr>
+    </w:p>
+    <w:p>
+      <w:pPr>
+        <w:pStyle w:val="NoSpacing"/>
+      </w:pPr>
+    </w:p>
+    <w:p>
+      <w:pPr>
+        <w:pStyle w:val="NoSpacing"/>
+        <w:ind w:firstLine="720"/>
+        <w:rPr>
+          <w:i/>
+          <w:sz w:val="20"/>
+          <w:szCs w:val="20"/>
+        </w:rPr>
+      </w:pPr>
+      <w:r>
+        <w:rPr>
+          <w:i/>
+          <w:sz w:val="20"/>
+          <w:szCs w:val="20"/>
+        </w:rPr>
+        <w:t xml:space="preserve">Next, Android SDK updates … </w:t>
+      </w:r>
+    </w:p>
+    <w:p>
+      <w:pPr>
+        <w:pStyle w:val="Heading4"/>
+      </w:pPr>
+      <w:r>
+        <w:lastRenderedPageBreak/>
+        <w:t>Android</w:t>
+      </w:r>
+      <w:r>
+        <w:t xml:space="preserve"> – Check the SDK manager for updates</w:t>
+      </w:r>
+    </w:p>
+    <w:p>
+      <w:pPr>
+        <w:pStyle w:val="NoSpacing"/>
+      </w:pPr>
+      <w:r>
+        <w:rPr>
+          <w:noProof/>
+        </w:rPr>
+        <mc:AlternateContent>
+          <mc:Choice Requires="wps">
+            <w:drawing>
+              <wp:anchor distT="0" distB="0" distL="114300" distR="114300" simplePos="0" relativeHeight="251673600" behindDoc="0" locked="0" layoutInCell="1" allowOverlap="1" wp14:anchorId="12617272" wp14:editId="6944AB46">
+                <wp:simplePos x="0" y="0"/>
+                <wp:positionH relativeFrom="column">
+                  <wp:posOffset>4352290</wp:posOffset>
+                </wp:positionH>
+                <wp:positionV relativeFrom="paragraph">
+                  <wp:posOffset>335280</wp:posOffset>
+                </wp:positionV>
+                <wp:extent cx="209233" cy="290512"/>
+                <wp:effectExtent l="38100" t="0" r="19685" b="52705"/>
+                <wp:wrapNone/>
+                <wp:docPr id="16" name="Straight Arrow Connector 16"/>
+                <wp:cNvGraphicFramePr/>
+                <a:graphic xmlns:a="http://schemas.openxmlformats.org/drawingml/2006/main">
+                  <a:graphicData uri="http://schemas.microsoft.com/office/word/2010/wordprocessingShape">
+                    <wps:wsp>
+                      <wps:cNvCnPr/>
+                      <wps:spPr>
+                        <a:xfrm flipH="1">
+                          <a:off x="0" y="0"/>
+                          <a:ext cx="209233" cy="290512"/>
+                        </a:xfrm>
+                        <a:prstGeom prst="straightConnector1">
+                          <a:avLst/>
+                        </a:prstGeom>
+                        <a:ln>
+                          <a:solidFill>
+                            <a:srgbClr val="FF0000"/>
+                          </a:solidFill>
+                          <a:tailEnd type="triangle"/>
+                        </a:ln>
+                      </wps:spPr>
+                      <wps:style>
+                        <a:lnRef idx="1">
+                          <a:schemeClr val="accent1"/>
+                        </a:lnRef>
+                        <a:fillRef idx="0">
+                          <a:schemeClr val="accent1"/>
+                        </a:fillRef>
+                        <a:effectRef idx="0">
+                          <a:schemeClr val="accent1"/>
+                        </a:effectRef>
+                        <a:fontRef idx="minor">
+                          <a:schemeClr val="tx1"/>
+                        </a:fontRef>
+                      </wps:style>
+                      <wps:bodyPr/>
+                    </wps:wsp>
+                  </a:graphicData>
+                </a:graphic>
+                <wp14:sizeRelH relativeFrom="margin">
+                  <wp14:pctWidth>0</wp14:pctWidth>
+                </wp14:sizeRelH>
+                <wp14:sizeRelV relativeFrom="margin">
+                  <wp14:pctHeight>0</wp14:pctHeight>
+                </wp14:sizeRelV>
+              </wp:anchor>
+            </w:drawing>
+          </mc:Choice>
+          <mc:Fallback>
+            <w:pict>
+              <v:shape w14:anchorId="314EDA8A" id="Straight Arrow Connector 16" o:spid="_x0000_s1026" type="#_x0000_t32" style="position:absolute;margin-left:342.7pt;margin-top:26.4pt;width:16.5pt;height:22.85pt;flip:x;z-index:251673600;visibility:visible;mso-wrap-style:square;mso-width-percent:0;mso-height-percent:0;mso-wrap-distance-left:9pt;mso-wrap-distance-top:0;mso-wrap-distance-right:9pt;mso-wrap-distance-bottom:0;mso-position-horizontal:absolute;mso-position-horizontal-relative:text;mso-position-vertical:absolute;mso-position-vertical-relative:text;mso-width-percent:0;mso-height-percent:0;mso-width-relative:margin;mso-height-relative:margin" o:gfxdata="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" strokecolor="red" strokeweight=".5pt">
+                <v:stroke endarrow="block" joinstyle="miter"/>
+              </v:shape>
+            </w:pict>
+          </mc:Fallback>
+        </mc:AlternateContent>
+      </w:r>
+      <w:r>
+        <w:rPr>
+          <w:noProof/>
+        </w:rPr>
+        <mc:AlternateContent>
+          <mc:Choice Requires="wps">
+            <w:drawing>
+              <wp:anchor distT="0" distB="0" distL="114300" distR="114300" simplePos="0" relativeHeight="251672576" behindDoc="0" locked="0" layoutInCell="1" allowOverlap="1" wp14:anchorId="0BEB1B66" wp14:editId="16B91FC5">
+                <wp:simplePos x="0" y="0"/>
+                <wp:positionH relativeFrom="column">
+                  <wp:posOffset>4519613</wp:posOffset>
+                </wp:positionH>
+                <wp:positionV relativeFrom="paragraph">
+                  <wp:posOffset>130810</wp:posOffset>
+                </wp:positionV>
+                <wp:extent cx="180975" cy="147638"/>
+                <wp:effectExtent l="0" t="0" r="28575" b="24130"/>
+                <wp:wrapNone/>
+                <wp:docPr id="15" name="Rectangle 15"/>
+                <wp:cNvGraphicFramePr/>
+                <a:graphic xmlns:a="http://schemas.openxmlformats.org/drawingml/2006/main">
+                  <a:graphicData uri="http://schemas.microsoft.com/office/word/2010/wordprocessingShape">
+                    <wps:wsp>
+                      <wps:cNvSpPr/>
+                      <wps:spPr>
+                        <a:xfrm>
+                          <a:off x="0" y="0"/>
+                          <a:ext cx="180975" cy="147638"/>
+                        </a:xfrm>
+                        <a:prstGeom prst="rect">
+                          <a:avLst/>
+                        </a:prstGeom>
+                        <a:noFill/>
+                        <a:ln>
+                          <a:solidFill>
+                            <a:srgbClr val="FF0000"/>
+                          </a:solidFill>
+                        </a:ln>
+                      </wps:spPr>
+                      <wps:style>
+                        <a:lnRef idx="2">
+                          <a:schemeClr val="accent1">
+                            <a:shade val="50000"/>
+                          </a:schemeClr>
+                        </a:lnRef>
+                        <a:fillRef idx="1">
+                          <a:schemeClr val="accent1"/>
+                        </a:fillRef>
+                        <a:effectRef idx="0">
+                          <a:schemeClr val="accent1"/>
+                        </a:effectRef>
+                        <a:fontRef idx="minor">
+                          <a:schemeClr val="lt1"/>
+                        </a:fontRef>
+                      </wps:style>
+                      <wps:bodyPr rot="0" spcFirstLastPara="0" vertOverflow="overflow" horzOverflow="overflow" vert="horz" wrap="square" lIns="91440" tIns="45720" rIns="91440" bIns="45720" numCol="1" spcCol="0" rtlCol="0" fromWordArt="0" anchor="ctr" anchorCtr="0" forceAA="0" compatLnSpc="1">
+                        <a:prstTxWarp prst="textNoShape">
+                          <a:avLst/>
+                        </a:prstTxWarp>
+                        <a:noAutofit/>
+                      </wps:bodyPr>
+                    </wps:wsp>
+                  </a:graphicData>
+                </a:graphic>
+                <wp14:sizeRelH relativeFrom="margin">
+                  <wp14:pctWidth>0</wp14:pctWidth>
+                </wp14:sizeRelH>
+                <wp14:sizeRelV relativeFrom="margin">
+                  <wp14:pctHeight>0</wp14:pctHeight>
+                </wp14:sizeRelV>
+              </wp:anchor>
+            </w:drawing>
+          </mc:Choice>
+          <mc:Fallback>
+            <w:pict>
+              <v:rect w14:anchorId="6816404A" id="Rectangle 15" o:spid="_x0000_s1026" style="position:absolute;margin-left:355.9pt;margin-top:10.3pt;width:14.25pt;height:11.65pt;z-index:251672576;visibility:visible;mso-wrap-style:square;mso-width-percent:0;mso-height-percent:0;mso-wrap-distance-left:9pt;mso-wrap-distance-top:0;mso-wrap-distance-right:9pt;mso-wrap-distance-bottom:0;mso-position-horizontal:absolute;mso-position-horizontal-relative:text;mso-position-vertical:absolute;mso-position-vertical-relative:text;mso-width-percent:0;mso-height-percent:0;mso-width-relative:margin;mso-height-relative:margin;v-text-anchor:middle" o:gfxdata="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" filled="f" strokecolor="red" strokeweight="1pt"/>
+            </w:pict>
+          </mc:Fallback>
+        </mc:AlternateContent>
+      </w:r>
+      <w:r>
+        <w:drawing>
+          <wp:inline distT="0" distB="0" distL="0" distR="0" wp14:anchorId="66960437" wp14:editId="593986AA">
+            <wp:extent cx="5911200" cy="2476800"/>
+            <wp:effectExtent l="0" t="0" r="0" b="0"/>
+            <wp:docPr id="14" name="Picture 14"/>
+            <wp:cNvGraphicFramePr>
+              <a:graphicFrameLocks xmlns:a="http://schemas.openxmlformats.org/drawingml/2006/main" noChangeAspect="1"/>
+            </wp:cNvGraphicFramePr>
+            <a:graphic xmlns:a="http://schemas.openxmlformats.org/drawingml/2006/main">
+              <a:graphicData uri="http://schemas.openxmlformats.org/drawingml/2006/picture">
+                <pic:pic xmlns:pic="http://schemas.openxmlformats.org/drawingml/2006/picture">
+                  <pic:nvPicPr>
+                    <pic:cNvPr id="1" name=""/>
+                    <pic:cNvPicPr/>
+                  </pic:nvPicPr>
+                  <pic:blipFill>
+                    <a:blip r:embed="rId15"/>
+                    <a:stretch>
+                      <a:fillRect/>
+                    </a:stretch>
+                  </pic:blipFill>
+                  <pic:spPr>
+                    <a:xfrm>
+                      <a:off x="0" y="0"/>
+                      <a:ext cx="5911200" cy="2476800"/>
+                    </a:xfrm>
+                    <a:prstGeom prst="rect">
+                      <a:avLst/>
+                    </a:prstGeom>
+                  </pic:spPr>
+                </pic:pic>
+              </a:graphicData>
+            </a:graphic>
+          </wp:inline>
+        </w:drawing>
+      </w:r>
+    </w:p>
+    <w:p>
+      <w:pPr>
+        <w:pStyle w:val="NoSpacing"/>
+      </w:pPr>
+    </w:p>
+    <w:p>
+      <w:pPr>
+        <w:pStyle w:val="NoSpacing"/>
+      </w:pPr>
+    </w:p>
+    <w:p>
+      <w:pPr>
+        <w:pStyle w:val="Heading4"/>
+      </w:pPr>
+      <w:r>
+        <w:t>Mac</w:t>
+      </w:r>
+    </w:p>
+    <w:p>
+      <w:pPr>
+        <w:pStyle w:val="NoSpacing"/>
+      </w:pPr>
+      <w:r>
+        <w:t xml:space="preserve">When running iOS emulators </w:t>
+      </w:r>
+      <w:r>
+        <w:t>on a PC</w:t>
+      </w:r>
+      <w:r>
+        <w:t xml:space="preserve">, </w:t>
+      </w:r>
+      <w:r>
+        <w:t xml:space="preserve">Visual Studio </w:t>
+      </w:r>
+      <w:r>
+        <w:t xml:space="preserve">checks for </w:t>
+      </w:r>
+      <w:r>
+        <w:t xml:space="preserve">software </w:t>
+      </w:r>
+      <w:r>
+        <w:t>compatibility</w:t>
+      </w:r>
+      <w:r>
+        <w:t xml:space="preserve"> </w:t>
+      </w:r>
+    </w:p>
+    <w:p>
+      <w:pPr>
+        <w:pStyle w:val="NoSpacing"/>
+      </w:pPr>
+      <w:r>
+        <w:t>wh</w:t>
+      </w:r>
+      <w:r>
+        <w:t>ile</w:t>
+      </w:r>
+      <w:r>
+        <w:t xml:space="preserve"> </w:t>
+      </w:r>
+      <w:r>
+        <w:t>p</w:t>
+      </w:r>
+      <w:r>
+        <w:t xml:space="preserve">airing with the </w:t>
+      </w:r>
+      <w:r>
+        <w:t>Mac</w:t>
+      </w:r>
+      <w:r>
+        <w:t xml:space="preserve"> and updates </w:t>
+      </w:r>
+      <w:r>
+        <w:t xml:space="preserve">Xcode versions </w:t>
+      </w:r>
+      <w:r>
+        <w:t>automatically.</w:t>
+      </w:r>
+    </w:p>
+    <w:p>
+      <w:pPr>
+        <w:pStyle w:val="NoSpacing"/>
+      </w:pPr>
+    </w:p>
+    <w:p>
+      <w:pPr>
+        <w:pStyle w:val="NoSpacing"/>
+      </w:pPr>
+      <w:r>
+        <w:rPr>
+          <w:noProof/>
+        </w:rPr>
+        <mc:AlternateContent>
+          <mc:Choice Requires="wps">
+            <w:drawing>
+              <wp:anchor distT="0" distB="0" distL="114300" distR="114300" simplePos="0" relativeHeight="251686912" behindDoc="0" locked="0" layoutInCell="1" allowOverlap="1" wp14:anchorId="102D19DC" wp14:editId="4D78FB4F">
+                <wp:simplePos x="0" y="0"/>
+                <wp:positionH relativeFrom="column">
+                  <wp:posOffset>4700270</wp:posOffset>
+                </wp:positionH>
+                <wp:positionV relativeFrom="paragraph">
+                  <wp:posOffset>340360</wp:posOffset>
+                </wp:positionV>
+                <wp:extent cx="257175" cy="514350"/>
+                <wp:effectExtent l="38100" t="0" r="28575" b="57150"/>
+                <wp:wrapNone/>
+                <wp:docPr id="28" name="Straight Arrow Connector 28"/>
+                <wp:cNvGraphicFramePr/>
+                <a:graphic xmlns:a="http://schemas.openxmlformats.org/drawingml/2006/main">
+                  <a:graphicData uri="http://schemas.microsoft.com/office/word/2010/wordprocessingShape">
+                    <wps:wsp>
+                      <wps:cNvCnPr/>
+                      <wps:spPr>
+                        <a:xfrm flipH="1">
+                          <a:off x="0" y="0"/>
+                          <a:ext cx="257175" cy="514350"/>
+                        </a:xfrm>
+                        <a:prstGeom prst="straightConnector1">
+                          <a:avLst/>
+                        </a:prstGeom>
+                        <a:ln>
+                          <a:solidFill>
+                            <a:srgbClr val="FF0000"/>
+                          </a:solidFill>
+                          <a:tailEnd type="triangle"/>
+                        </a:ln>
+                      </wps:spPr>
+                      <wps:style>
+                        <a:lnRef idx="1">
+                          <a:schemeClr val="accent1"/>
+                        </a:lnRef>
+                        <a:fillRef idx="0">
+                          <a:schemeClr val="accent1"/>
+                        </a:fillRef>
+                        <a:effectRef idx="0">
+                          <a:schemeClr val="accent1"/>
+                        </a:effectRef>
+                        <a:fontRef idx="minor">
+                          <a:schemeClr val="tx1"/>
+                        </a:fontRef>
+                      </wps:style>
+                      <wps:bodyPr/>
+                    </wps:wsp>
+                  </a:graphicData>
+                </a:graphic>
+              </wp:anchor>
+            </w:drawing>
+          </mc:Choice>
+          <mc:Fallback>
+            <w:pict>
+              <v:shape w14:anchorId="4FABBB39" id="Straight Arrow Connector 28" o:spid="_x0000_s1026" type="#_x0000_t32" style="position:absolute;margin-left:370.1pt;margin-top:26.8pt;width:20.25pt;height:40.5pt;flip:x;z-index:251686912;visibility:visible;mso-wrap-style:square;mso-wrap-distance-left:9pt;mso-wrap-distance-top:0;mso-wrap-distance-right:9pt;mso-wrap-distance-bottom:0;mso-position-horizontal:absolute;mso-position-horizontal-relative:text;mso-position-vertical:absolute;mso-position-vertical-relative:text" o:gfxdata="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" strokecolor="red" strokeweight=".5pt">
+                <v:stroke endarrow="block" joinstyle="miter"/>
+              </v:shape>
+            </w:pict>
+          </mc:Fallback>
+        </mc:AlternateContent>
+      </w:r>
+      <w:r>
+        <w:rPr>
+          <w:noProof/>
+        </w:rPr>
+        <mc:AlternateContent>
+          <mc:Choice Requires="wps">
+            <w:drawing>
+              <wp:anchor distT="0" distB="0" distL="114300" distR="114300" simplePos="0" relativeHeight="251685888" behindDoc="0" locked="0" layoutInCell="1" allowOverlap="1" wp14:anchorId="45DD01ED" wp14:editId="582605FD">
+                <wp:simplePos x="0" y="0"/>
+                <wp:positionH relativeFrom="column">
+                  <wp:posOffset>4924425</wp:posOffset>
+                </wp:positionH>
+                <wp:positionV relativeFrom="paragraph">
+                  <wp:posOffset>126365</wp:posOffset>
+                </wp:positionV>
+                <wp:extent cx="180975" cy="147638"/>
+                <wp:effectExtent l="0" t="0" r="28575" b="24130"/>
+                <wp:wrapNone/>
+                <wp:docPr id="27" name="Rectangle 27"/>
+                <wp:cNvGraphicFramePr/>
+                <a:graphic xmlns:a="http://schemas.openxmlformats.org/drawingml/2006/main">
+                  <a:graphicData uri="http://schemas.microsoft.com/office/word/2010/wordprocessingShape">
+                    <wps:wsp>
+                      <wps:cNvSpPr/>
+                      <wps:spPr>
+                        <a:xfrm>
+                          <a:off x="0" y="0"/>
+                          <a:ext cx="180975" cy="147638"/>
+                        </a:xfrm>
+                        <a:prstGeom prst="rect">
+                          <a:avLst/>
+                        </a:prstGeom>
+                        <a:noFill/>
+                        <a:ln>
+                          <a:solidFill>
+                            <a:srgbClr val="FF0000"/>
+                          </a:solidFill>
+                        </a:ln>
+                      </wps:spPr>
+                      <wps:style>
+                        <a:lnRef idx="2">
+                          <a:schemeClr val="accent1">
+                            <a:shade val="50000"/>
+                          </a:schemeClr>
+                        </a:lnRef>
+                        <a:fillRef idx="1">
+                          <a:schemeClr val="accent1"/>
+                        </a:fillRef>
+                        <a:effectRef idx="0">
+                          <a:schemeClr val="accent1"/>
+                        </a:effectRef>
+                        <a:fontRef idx="minor">
+                          <a:schemeClr val="lt1"/>
+                        </a:fontRef>
+                      </wps:style>
+                      <wps:bodyPr rot="0" spcFirstLastPara="0" vertOverflow="overflow" horzOverflow="overflow" vert="horz" wrap="square" lIns="91440" tIns="45720" rIns="91440" bIns="45720" numCol="1" spcCol="0" rtlCol="0" fromWordArt="0" anchor="ctr" anchorCtr="0" forceAA="0" compatLnSpc="1">
+                        <a:prstTxWarp prst="textNoShape">
+                          <a:avLst/>
+                        </a:prstTxWarp>
+                        <a:noAutofit/>
+                      </wps:bodyPr>
+                    </wps:wsp>
+                  </a:graphicData>
+                </a:graphic>
+              </wp:anchor>
+            </w:drawing>
+          </mc:Choice>
+          <mc:Fallback>
+            <w:pict>
+              <v:rect w14:anchorId="6220010D" id="Rectangle 27" o:spid="_x0000_s1026" style="position:absolute;margin-left:387.75pt;margin-top:9.95pt;width:14.25pt;height:11.65pt;z-index:251685888;visibility:visible;mso-wrap-style:square;mso-wrap-distance-left:9pt;mso-wrap-distance-top:0;mso-wrap-distance-right:9pt;mso-wrap-distance-bottom:0;mso-position-horizontal:absolute;mso-position-horizontal-relative:text;mso-position-vertical:absolute;mso-position-vertical-relative:text;v-text-anchor:middle" o:gfxdata="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" filled="f" strokecolor="red" strokeweight="1pt"/>
+            </w:pict>
+          </mc:Fallback>
+        </mc:AlternateContent>
+      </w:r>
+      <w:r>
+        <w:drawing>
+          <wp:inline distT="0" distB="0" distL="0" distR="0" wp14:anchorId="6F984463" wp14:editId="55DC2D6E">
+            <wp:extent cx="6156000" cy="3038400"/>
+            <wp:effectExtent l="0" t="0" r="0" b="0"/>
+            <wp:docPr id="26" name="Picture 26"/>
+            <wp:cNvGraphicFramePr>
+              <a:graphicFrameLocks xmlns:a="http://schemas.openxmlformats.org/drawingml/2006/main" noChangeAspect="1"/>
+            </wp:cNvGraphicFramePr>
+            <a:graphic xmlns:a="http://schemas.openxmlformats.org/drawingml/2006/main">
+              <a:graphicData uri="http://schemas.openxmlformats.org/drawingml/2006/picture">
+                <pic:pic xmlns:pic="http://schemas.openxmlformats.org/drawingml/2006/picture">
+                  <pic:nvPicPr>
+                    <pic:cNvPr id="1" name=""/>
+                    <pic:cNvPicPr/>
+                  </pic:nvPicPr>
+                  <pic:blipFill>
+                    <a:blip r:embed="rId16"/>
+                    <a:stretch>
+                      <a:fillRect/>
+                    </a:stretch>
+                  </pic:blipFill>
+                  <pic:spPr>
+                    <a:xfrm>
+                      <a:off x="0" y="0"/>
+                      <a:ext cx="6156000" cy="3038400"/>
+                    </a:xfrm>
+                    <a:prstGeom prst="rect">
+                      <a:avLst/>
+                    </a:prstGeom>
+                  </pic:spPr>
+                </pic:pic>
+              </a:graphicData>
+            </a:graphic>
+          </wp:inline>
+        </w:drawing>
+      </w:r>
+    </w:p>
+    <w:p>
+      <w:pPr>
+        <w:pStyle w:val="NoSpacing"/>
+      </w:pPr>
+    </w:p>
+    <w:p>
+      <w:pPr>
+        <w:pStyle w:val="NoSpacing"/>
+      </w:pPr>
+    </w:p>
+    <w:p>
+      <w:pPr>
+        <w:pStyle w:val="NoSpacing"/>
+      </w:pPr>
+      <w:r>
+        <w:t>If the PC and Mac pair but the emulator does not start properly</w:t>
+      </w:r>
+    </w:p>
+    <w:p>
+      <w:pPr>
+        <w:pStyle w:val="NoSpacing"/>
+      </w:pPr>
+      <w:r>
+        <w:t>it is worth trying to update the Mac</w:t>
+      </w:r>
+      <w:r>
+        <w:t>’</w:t>
+      </w:r>
+      <w:r>
+        <w:t xml:space="preserve">s operating system.  </w:t>
+      </w:r>
+    </w:p>
+    <w:p>
+      <w:pPr>
+        <w:pStyle w:val="NoSpacing"/>
+      </w:pPr>
+    </w:p>
+    <w:p>
+      <w:pPr>
+        <w:pStyle w:val="NoSpacing"/>
+      </w:pPr>
+      <w:r>
+        <w:t>Although Microsoft, Android and Apple do their best to minimise incompatibility</w:t>
+      </w:r>
+    </w:p>
+    <w:p>
+      <w:pPr>
+        <w:pStyle w:val="NoSpacing"/>
+      </w:pPr>
+      <w:r>
+        <w:t xml:space="preserve">there may also be times when one company updates software </w:t>
+      </w:r>
+    </w:p>
+    <w:p>
+      <w:pPr>
+        <w:pStyle w:val="NoSpacing"/>
+      </w:pPr>
+      <w:r>
+        <w:t>before compatible software is released by the others.</w:t>
+      </w:r>
+    </w:p>
+    <w:p>
+      <w:pPr>
+        <w:pStyle w:val="NoSpacing"/>
+      </w:pPr>
+    </w:p>
+    <w:p>
+      <w:pPr>
+        <w:pStyle w:val="NoSpacing"/>
+      </w:pPr>
+      <w:r>
+        <w:t xml:space="preserve">In this case it is usually a matter of waiting 24 hours  </w:t>
+      </w:r>
+    </w:p>
+    <w:p>
+      <w:pPr>
+        <w:pStyle w:val="NoSpacing"/>
+      </w:pPr>
+      <w:r>
+        <w:t xml:space="preserve">before compatible updates </w:t>
+      </w:r>
+      <w:r>
+        <w:t xml:space="preserve">become </w:t>
+      </w:r>
+      <w:r>
+        <w:t>available</w:t>
+      </w:r>
+      <w:r>
+        <w:t>,</w:t>
+      </w:r>
+      <w:r>
+        <w:t xml:space="preserve"> </w:t>
+      </w:r>
+    </w:p>
+    <w:p>
+      <w:pPr>
+        <w:pStyle w:val="NoSpacing"/>
+      </w:pPr>
+      <w:r>
+        <w:t xml:space="preserve">after which </w:t>
+      </w:r>
+      <w:r>
+        <w:t xml:space="preserve">the Android/iOS app </w:t>
+      </w:r>
+      <w:r>
+        <w:t xml:space="preserve">will </w:t>
+      </w:r>
+      <w:r>
+        <w:t xml:space="preserve">build </w:t>
+      </w:r>
+    </w:p>
+    <w:p>
+      <w:pPr>
+        <w:pStyle w:val="NoSpacing"/>
+      </w:pPr>
+      <w:r>
+        <w:t xml:space="preserve">and </w:t>
+      </w:r>
+      <w:r>
+        <w:t>run correctly on the e</w:t>
+      </w:r>
+      <w:r>
+        <w:t>mulator.</w:t>
+      </w:r>
+    </w:p>
+    <w:p>
+      <w:pPr>
+        <w:pStyle w:val="NoSpacing"/>
+      </w:pPr>
+    </w:p>
+    <w:p>
+      <w:r>
+        <w:br w:type="page"/>
+      </w:r>
+    </w:p>
+    <w:p>
+      <w:pPr>
+        <w:pStyle w:val="Heading2"/>
+      </w:pPr>
+      <w:r>
+        <w:lastRenderedPageBreak/>
+        <w:t>Run</w:t>
+      </w:r>
+      <w:r>
+        <w:t xml:space="preserve"> the </w:t>
+      </w:r>
+      <w:r>
+        <w:t>a</w:t>
+      </w:r>
+      <w:r>
+        <w:t>pp</w:t>
+      </w:r>
+    </w:p>
+    <w:p>
+      <w:pPr>
+        <w:pStyle w:val="NoSpacing"/>
+      </w:pPr>
+      <w:r>
+        <w:t xml:space="preserve">Now that the solution </w:t>
+      </w:r>
+      <w:r>
+        <w:rPr>
+          <w:rStyle w:val="LocationChar"/>
+        </w:rPr>
+        <w:t>TUFCv3</w:t>
+      </w:r>
+      <w:r>
+        <w:rPr>
+          <w:rStyle w:val="LocationChar"/>
+        </w:rPr>
+        <w:t xml:space="preserve"> </w:t>
+      </w:r>
+      <w:r>
+        <w:t xml:space="preserve">has been created </w:t>
+      </w:r>
+    </w:p>
+    <w:p>
+      <w:pPr>
+        <w:pStyle w:val="NoSpacing"/>
+      </w:pPr>
+      <w:r>
+        <w:t>and software is up to date, run the application.</w:t>
+      </w:r>
+    </w:p>
+    <w:p>
+      <w:pPr>
+        <w:pStyle w:val="NoSpacing"/>
+      </w:pPr>
+    </w:p>
+    <w:p>
+      <w:pPr>
+        <w:pStyle w:val="Heading4"/>
+      </w:pPr>
+      <w:r>
+        <w:t>Test – Run the application ‘TUFCv3’</w:t>
+      </w:r>
+    </w:p>
+    <w:p>
+      <w:pPr>
+        <w:pStyle w:val="NoSpacing"/>
+      </w:pPr>
+      <w:r>
+        <w:t>Before making any changes</w:t>
+      </w:r>
+      <w:r>
+        <w:t>, r</w:t>
+      </w:r>
+      <w:r>
+        <w:t>un</w:t>
+      </w:r>
+      <w:r>
+        <w:t xml:space="preserve"> the application</w:t>
+      </w:r>
+      <w:r>
+        <w:t xml:space="preserve"> </w:t>
+      </w:r>
+      <w:r>
+        <w:rPr>
+          <w:rStyle w:val="LocationChar"/>
+        </w:rPr>
+        <w:t>TUFCv3</w:t>
+      </w:r>
+      <w:r>
+        <w:t xml:space="preserve"> </w:t>
+      </w:r>
+    </w:p>
+    <w:p>
+      <w:pPr>
+        <w:pStyle w:val="NoSpacing"/>
+      </w:pPr>
+      <w:r>
+        <w:t xml:space="preserve">to make sure the environment is working correctly </w:t>
+      </w:r>
+      <w:r>
+        <w:t xml:space="preserve">- </w:t>
+      </w:r>
+      <w:r>
+        <w:rPr>
+          <w:color w:val="00B050"/>
+        </w:rPr>
+        <w:t>okay</w:t>
+      </w:r>
+    </w:p>
+    <w:p>
+      <w:pPr>
+        <w:pStyle w:val="NoSpacing"/>
+        <w:rPr>
+          <w:rFonts w:ascii="Comic Sans MS" w:hAnsi="Comic Sans MS"/>
+          <w:i/>
+          <w:iCs/>
+        </w:rPr>
+      </w:pPr>
+    </w:p>
+    <w:p>
+      <w:pPr>
+        <w:rPr>
+          <w:rFonts w:ascii="Comic Sans MS" w:hAnsi="Comic Sans MS"/>
+          <w:i/>
+          <w:iCs/>
+        </w:rPr>
+      </w:pPr>
+      <w:r>
+        <w:rPr>
+          <w:rFonts w:ascii="Comic Sans MS" w:hAnsi="Comic Sans MS"/>
+          <w:i/>
+          <w:iCs/>
+        </w:rPr>
+        <w:t>Android</w:t>
+      </w:r>
+      <w:r>
+        <w:rPr>
+          <w:rFonts w:ascii="Comic Sans MS" w:hAnsi="Comic Sans MS"/>
+          <w:i/>
+          <w:iCs/>
+        </w:rPr>
         <w:tab/>
       </w:r>
-    </w:p>
-    <w:p>
-      <w:pPr>
-        <w:pStyle w:val="NoSpacing"/>
-      </w:pPr>
-    </w:p>
-    <w:p>
-      <w:pPr>
-        <w:pStyle w:val="NoSpacing"/>
-      </w:pPr>
-    </w:p>
-    <w:p>
-      <w:pPr>
-        <w:pStyle w:val="NoSpacing"/>
-      </w:pPr>
-    </w:p>
-    <w:p>
-      <w:pPr>
-        <w:pStyle w:val="NoSpacing"/>
-      </w:pPr>
-    </w:p>
-    <w:p>
-      <w:pPr>
-        <w:pStyle w:val="NoSpacing"/>
-      </w:pPr>
+      <w:r>
+        <w:rPr>
+          <w:rFonts w:ascii="Comic Sans MS" w:hAnsi="Comic Sans MS"/>
+          <w:i/>
+          <w:iCs/>
+        </w:rPr>
+        <w:tab/>
+      </w:r>
+      <w:r>
+        <w:rPr>
+          <w:rFonts w:ascii="Comic Sans MS" w:hAnsi="Comic Sans MS"/>
+          <w:i/>
+          <w:iCs/>
+        </w:rPr>
+        <w:tab/>
+      </w:r>
+      <w:r>
+        <w:rPr>
+          <w:rFonts w:ascii="Comic Sans MS" w:hAnsi="Comic Sans MS"/>
+          <w:i/>
+          <w:iCs/>
+        </w:rPr>
+        <w:tab/>
+      </w:r>
+      <w:r>
+        <w:rPr>
+          <w:rFonts w:ascii="Comic Sans MS" w:hAnsi="Comic Sans MS"/>
+          <w:i/>
+          <w:iCs/>
+        </w:rPr>
+        <w:t>iOS</w:t>
+      </w:r>
+      <w:r>
+        <w:rPr>
+          <w:rFonts w:ascii="Comic Sans MS" w:hAnsi="Comic Sans MS"/>
+          <w:i/>
+          <w:iCs/>
+        </w:rPr>
+        <w:tab/>
+      </w:r>
+      <w:r>
+        <w:rPr>
+          <w:rFonts w:ascii="Comic Sans MS" w:hAnsi="Comic Sans MS"/>
+          <w:i/>
+          <w:iCs/>
+        </w:rPr>
+        <w:tab/>
+      </w:r>
+      <w:r>
+        <w:rPr>
+          <w:rFonts w:ascii="Comic Sans MS" w:hAnsi="Comic Sans MS"/>
+          <w:i/>
+          <w:iCs/>
+        </w:rPr>
+        <w:tab/>
+      </w:r>
+      <w:r>
+        <w:rPr>
+          <w:rFonts w:ascii="Comic Sans MS" w:hAnsi="Comic Sans MS"/>
+          <w:i/>
+          <w:iCs/>
+        </w:rPr>
+        <w:tab/>
+      </w:r>
+      <w:r>
+        <w:rPr>
+          <w:rFonts w:ascii="Comic Sans MS" w:hAnsi="Comic Sans MS"/>
+          <w:i/>
+          <w:iCs/>
+        </w:rPr>
+        <w:tab/>
+      </w:r>
+      <w:r>
+        <w:rPr>
+          <w:rFonts w:ascii="Comic Sans MS" w:hAnsi="Comic Sans MS"/>
+          <w:i/>
+          <w:iCs/>
+        </w:rPr>
+        <w:t>UWP</w:t>
+      </w:r>
+    </w:p>
+    <w:p>
+      <w:pPr>
+        <w:pStyle w:val="NoSpacing"/>
+      </w:pPr>
+      <w:r>
+        <w:rPr>
+          <w:noProof/>
+        </w:rPr>
+        <w:drawing>
+          <wp:anchor distT="0" distB="0" distL="114300" distR="114300" simplePos="0" relativeHeight="251687936" behindDoc="0" locked="0" layoutInCell="1" allowOverlap="1" wp14:anchorId="4BD707C7" wp14:editId="4B5AA762">
+            <wp:simplePos x="0" y="0"/>
+            <wp:positionH relativeFrom="column">
+              <wp:posOffset>2276474</wp:posOffset>
+            </wp:positionH>
+            <wp:positionV relativeFrom="paragraph">
+              <wp:posOffset>23495</wp:posOffset>
+            </wp:positionV>
+            <wp:extent cx="1757363" cy="3690097"/>
+            <wp:effectExtent l="0" t="0" r="0" b="5715"/>
+            <wp:wrapNone/>
+            <wp:docPr id="31" name="Picture 31"/>
+            <wp:cNvGraphicFramePr>
+              <a:graphicFrameLocks xmlns:a="http://schemas.openxmlformats.org/drawingml/2006/main" noChangeAspect="1"/>
+            </wp:cNvGraphicFramePr>
+            <a:graphic xmlns:a="http://schemas.openxmlformats.org/drawingml/2006/main">
+              <a:graphicData uri="http://schemas.openxmlformats.org/drawingml/2006/picture">
+                <pic:pic xmlns:pic="http://schemas.openxmlformats.org/drawingml/2006/picture">
+                  <pic:nvPicPr>
+                    <pic:cNvPr id="1" name=""/>
+                    <pic:cNvPicPr/>
+                  </pic:nvPicPr>
+                  <pic:blipFill>
+                    <a:blip r:embed="rId17" cstate="print">
+                      <a:extLst>
+                        <a:ext uri="{28A0092B-C50C-407E-A947-70E740481C1C}">
+                          <a14:useLocalDpi xmlns:a14="http://schemas.microsoft.com/office/drawing/2010/main" val="0"/>
+                        </a:ext>
+                      </a:extLst>
+                    </a:blip>
+                    <a:stretch>
+                      <a:fillRect/>
+                    </a:stretch>
+                  </pic:blipFill>
+                  <pic:spPr>
+                    <a:xfrm>
+                      <a:off x="0" y="0"/>
+                      <a:ext cx="1759271" cy="3694104"/>
+                    </a:xfrm>
+                    <a:prstGeom prst="rect">
+                      <a:avLst/>
+                    </a:prstGeom>
+                  </pic:spPr>
+                </pic:pic>
+              </a:graphicData>
+            </a:graphic>
+            <wp14:sizeRelH relativeFrom="margin">
+              <wp14:pctWidth>0</wp14:pctWidth>
+            </wp14:sizeRelH>
+            <wp14:sizeRelV relativeFrom="margin">
+              <wp14:pctHeight>0</wp14:pctHeight>
+            </wp14:sizeRelV>
+          </wp:anchor>
+        </w:drawing>
+      </w:r>
+      <w:r>
+        <w:rPr>
+          <w:noProof/>
+        </w:rPr>
+        <w:drawing>
+          <wp:anchor distT="0" distB="0" distL="114300" distR="114300" simplePos="0" relativeHeight="251688960" behindDoc="0" locked="0" layoutInCell="1" allowOverlap="1" wp14:anchorId="65EB627E" wp14:editId="74099AFE">
+            <wp:simplePos x="0" y="0"/>
+            <wp:positionH relativeFrom="column">
+              <wp:posOffset>4562476</wp:posOffset>
+            </wp:positionH>
+            <wp:positionV relativeFrom="paragraph">
+              <wp:posOffset>23495</wp:posOffset>
+            </wp:positionV>
+            <wp:extent cx="1974878" cy="3674428"/>
+            <wp:effectExtent l="0" t="0" r="6350" b="2540"/>
+            <wp:wrapNone/>
+            <wp:docPr id="32" name="Picture 32"/>
+            <wp:cNvGraphicFramePr>
+              <a:graphicFrameLocks xmlns:a="http://schemas.openxmlformats.org/drawingml/2006/main" noChangeAspect="1"/>
+            </wp:cNvGraphicFramePr>
+            <a:graphic xmlns:a="http://schemas.openxmlformats.org/drawingml/2006/main">
+              <a:graphicData uri="http://schemas.openxmlformats.org/drawingml/2006/picture">
+                <pic:pic xmlns:pic="http://schemas.openxmlformats.org/drawingml/2006/picture">
+                  <pic:nvPicPr>
+                    <pic:cNvPr id="1" name=""/>
+                    <pic:cNvPicPr/>
+                  </pic:nvPicPr>
+                  <pic:blipFill>
+                    <a:blip r:embed="rId18" cstate="print">
+                      <a:extLst>
+                        <a:ext uri="{28A0092B-C50C-407E-A947-70E740481C1C}">
+                          <a14:useLocalDpi xmlns:a14="http://schemas.microsoft.com/office/drawing/2010/main" val="0"/>
+                        </a:ext>
+                      </a:extLst>
+                    </a:blip>
+                    <a:stretch>
+                      <a:fillRect/>
+                    </a:stretch>
+                  </pic:blipFill>
+                  <pic:spPr>
+                    <a:xfrm>
+                      <a:off x="0" y="0"/>
+                      <a:ext cx="1985619" cy="3694412"/>
+                    </a:xfrm>
+                    <a:prstGeom prst="rect">
+                      <a:avLst/>
+                    </a:prstGeom>
+                  </pic:spPr>
+                </pic:pic>
+              </a:graphicData>
+            </a:graphic>
+            <wp14:sizeRelH relativeFrom="margin">
+              <wp14:pctWidth>0</wp14:pctWidth>
+            </wp14:sizeRelH>
+            <wp14:sizeRelV relativeFrom="margin">
+              <wp14:pctHeight>0</wp14:pctHeight>
+            </wp14:sizeRelV>
+          </wp:anchor>
+        </w:drawing>
+      </w:r>
+      <w:r>
+        <w:rPr>
+          <w:noProof/>
+        </w:rPr>
+        <w:drawing>
+          <wp:inline distT="0" distB="0" distL="0" distR="0" wp14:anchorId="1A0C0D17" wp14:editId="3939E46E">
+            <wp:extent cx="1652588" cy="3698650"/>
+            <wp:effectExtent l="0" t="0" r="5080" b="0"/>
+            <wp:docPr id="30" name="Picture 30"/>
+            <wp:cNvGraphicFramePr>
+              <a:graphicFrameLocks xmlns:a="http://schemas.openxmlformats.org/drawingml/2006/main" noChangeAspect="1"/>
+            </wp:cNvGraphicFramePr>
+            <a:graphic xmlns:a="http://schemas.openxmlformats.org/drawingml/2006/main">
+              <a:graphicData uri="http://schemas.openxmlformats.org/drawingml/2006/picture">
+                <pic:pic xmlns:pic="http://schemas.openxmlformats.org/drawingml/2006/picture">
+                  <pic:nvPicPr>
+                    <pic:cNvPr id="1" name=""/>
+                    <pic:cNvPicPr/>
+                  </pic:nvPicPr>
+                  <pic:blipFill>
+                    <a:blip r:embed="rId19"/>
+                    <a:stretch>
+                      <a:fillRect/>
+                    </a:stretch>
+                  </pic:blipFill>
+                  <pic:spPr>
+                    <a:xfrm>
+                      <a:off x="0" y="0"/>
+                      <a:ext cx="1657207" cy="3708988"/>
+                    </a:xfrm>
+                    <a:prstGeom prst="rect">
+                      <a:avLst/>
+                    </a:prstGeom>
+                  </pic:spPr>
+                </pic:pic>
+              </a:graphicData>
+            </a:graphic>
+          </wp:inline>
+        </w:drawing>
+      </w:r>
+    </w:p>
+    <w:p>
+      <w:pPr>
+        <w:pStyle w:val="NoSpacing"/>
+      </w:pPr>
+    </w:p>
+    <w:p>
+      <w:pPr>
+        <w:pStyle w:val="NoSpacing"/>
+      </w:pPr>
+    </w:p>
+    <w:p>
+      <w:r>
+        <w:br w:type="page"/>
+      </w:r>
+    </w:p>
+    <w:p>
+      <w:pPr>
+        <w:pStyle w:val="NoSpacing"/>
+      </w:pPr>
+    </w:p>
+    <w:p>
+      <w:pPr>
+        <w:pStyle w:val="NoSpacing"/>
+      </w:pPr>
+    </w:p>
+    <w:p>
+      <w:pPr>
+        <w:pStyle w:val="NoSpacing"/>
+      </w:pPr>
+      <w:r>
+        <w:t xml:space="preserve">  </w:t>
+      </w:r>
     </w:p>
     <w:sectPr>
       <w:pgSz w:w="16838" w:h="23811" w:code="8"/>
@@ -429,6 +3013,127 @@
     </w:sectPr>
   </w:body>
 </w:document>
+</file>
+
+<file path=word/numbering.xml><?xml version="1.0" encoding="utf-8"?>
+<w:numbering xmlns:wpc="http://schemas.microsoft.com/office/word/2010/wordprocessingCanvas" xmlns:cx="http://schemas.microsoft.com/office/drawing/2014/chartex" xmlns:cx1="http://schemas.microsoft.com/office/drawing/2015/9/8/chartex" xmlns:cx2="http://schemas.microsoft.com/office/drawing/2015/10/21/chartex" xmlns:cx3="http://schemas.microsoft.com/office/drawing/2016/5/9/chartex" xmlns:cx4="http://schemas.microsoft.com/office/drawing/2016/5/10/chartex" xmlns:cx5="http://schemas.microsoft.com/office/drawing/2016/5/11/chartex" xmlns:cx6="http://schemas.microsoft.com/office/drawing/2016/5/12/chartex" xmlns:cx7="http://schemas.microsoft.com/office/drawing/2016/5/13/chartex" xmlns:cx8="http://schemas.microsoft.com/office/drawing/2016/5/14/chartex" xmlns:mc="http://schemas.openxmlformats.org/markup-compatibility/2006" xmlns:aink="http://schemas.microsoft.com/office/drawing/2016/ink" xmlns:am3d="http://schemas.microsoft.com/office/drawing/2017/model3d" xmlns:o="urn:schemas-microsoft-com:office:office" xmlns:oel="http://schemas.microsoft.com/office/2019/extlst" xmlns:r="http://schemas.openxmlformats.org/officeDocument/2006/relationships" xmlns:m="http://schemas.openxmlformats.org/officeDocument/2006/math" xmlns:v="urn:schemas-microsoft-com:vml" xmlns:wp14="http://schemas.microsoft.com/office/word/2010/wordprocessingDrawing" xmlns:wp="http://schemas.openxmlformats.org/drawingml/2006/wordprocessingDrawing" xmlns:w10="urn:schemas-microsoft-com:office:word" xmlns:w="http://schemas.openxmlformats.org/wordprocessingml/2006/main" xmlns:w14="http://schemas.microsoft.com/office/word/2010/wordml" xmlns:w15="http://schemas.microsoft.com/office/word/2012/wordml" xmlns:w16cex="http://schemas.microsoft.com/office/word/2018/wordml/cex" xmlns:w16cid="http://schemas.microsoft.com/office/word/2016/wordml/cid" xmlns:w16="http://schemas.microsoft.com/office/word/2018/wordml" xmlns:w16sdtdh="http://schemas.microsoft.com/office/word/2020/wordml/sdtdatahash" xmlns:w16se="http://schemas.microsoft.com/office/word/2015/wordml/symex" xmlns:wpg="http://schemas.microsoft.com/office/word/2010/wordprocessingGroup" xmlns:wpi="http://schemas.microsoft.com/office/word/2010/wordprocessingInk" xmlns:wne="http://schemas.microsoft.com/office/word/2006/wordml" xmlns:wps="http://schemas.microsoft.com/office/word/2010/wordprocessingShape" mc:Ignorable="w14 w15 w16se w16cid w16 w16cex w16sdtdh wp14">
+  <w:abstractNum w:abstractNumId="0" w15:restartNumberingAfterBreak="0">
+    <w:nsid w:val="020F3193"/>
+    <w:multiLevelType w:val="hybridMultilevel"/>
+    <w:tmpl w:val="063686E2"/>
+    <w:lvl w:ilvl="0" w:tplc="14090001">
+      <w:start w:val="1"/>
+      <w:numFmt w:val="bullet"/>
+      <w:lvlText w:val=""/>
+      <w:lvlJc w:val="left"/>
+      <w:pPr>
+        <w:ind w:left="720" w:hanging="360"/>
+      </w:pPr>
+      <w:rPr>
+        <w:rFonts w:ascii="Symbol" w:hAnsi="Symbol" w:hint="default"/>
+      </w:rPr>
+    </w:lvl>
+    <w:lvl w:ilvl="1" w:tplc="14090003" w:tentative="1">
+      <w:start w:val="1"/>
+      <w:numFmt w:val="bullet"/>
+      <w:lvlText w:val="o"/>
+      <w:lvlJc w:val="left"/>
+      <w:pPr>
+        <w:ind w:left="1440" w:hanging="360"/>
+      </w:pPr>
+      <w:rPr>
+        <w:rFonts w:ascii="Courier New" w:hAnsi="Courier New" w:cs="Courier New" w:hint="default"/>
+      </w:rPr>
+    </w:lvl>
+    <w:lvl w:ilvl="2" w:tplc="14090005" w:tentative="1">
+      <w:start w:val="1"/>
+      <w:numFmt w:val="bullet"/>
+      <w:lvlText w:val=""/>
+      <w:lvlJc w:val="left"/>
+      <w:pPr>
+        <w:ind w:left="2160" w:hanging="360"/>
+      </w:pPr>
+      <w:rPr>
+        <w:rFonts w:ascii="Wingdings" w:hAnsi="Wingdings" w:hint="default"/>
+      </w:rPr>
+    </w:lvl>
+    <w:lvl w:ilvl="3" w:tplc="14090001" w:tentative="1">
+      <w:start w:val="1"/>
+      <w:numFmt w:val="bullet"/>
+      <w:lvlText w:val=""/>
+      <w:lvlJc w:val="left"/>
+      <w:pPr>
+        <w:ind w:left="2880" w:hanging="360"/>
+      </w:pPr>
+      <w:rPr>
+        <w:rFonts w:ascii="Symbol" w:hAnsi="Symbol" w:hint="default"/>
+      </w:rPr>
+    </w:lvl>
+    <w:lvl w:ilvl="4" w:tplc="14090003" w:tentative="1">
+      <w:start w:val="1"/>
+      <w:numFmt w:val="bullet"/>
+      <w:lvlText w:val="o"/>
+      <w:lvlJc w:val="left"/>
+      <w:pPr>
+        <w:ind w:left="3600" w:hanging="360"/>
+      </w:pPr>
+      <w:rPr>
+        <w:rFonts w:ascii="Courier New" w:hAnsi="Courier New" w:cs="Courier New" w:hint="default"/>
+      </w:rPr>
+    </w:lvl>
+    <w:lvl w:ilvl="5" w:tplc="14090005" w:tentative="1">
+      <w:start w:val="1"/>
+      <w:numFmt w:val="bullet"/>
+      <w:lvlText w:val=""/>
+      <w:lvlJc w:val="left"/>
+      <w:pPr>
+        <w:ind w:left="4320" w:hanging="360"/>
+      </w:pPr>
+      <w:rPr>
+        <w:rFonts w:ascii="Wingdings" w:hAnsi="Wingdings" w:hint="default"/>
+      </w:rPr>
+    </w:lvl>
+    <w:lvl w:ilvl="6" w:tplc="14090001" w:tentative="1">
+      <w:start w:val="1"/>
+      <w:numFmt w:val="bullet"/>
+      <w:lvlText w:val=""/>
+      <w:lvlJc w:val="left"/>
+      <w:pPr>
+        <w:ind w:left="5040" w:hanging="360"/>
+      </w:pPr>
+      <w:rPr>
+        <w:rFonts w:ascii="Symbol" w:hAnsi="Symbol" w:hint="default"/>
+      </w:rPr>
+    </w:lvl>
+    <w:lvl w:ilvl="7" w:tplc="14090003" w:tentative="1">
+      <w:start w:val="1"/>
+      <w:numFmt w:val="bullet"/>
+      <w:lvlText w:val="o"/>
+      <w:lvlJc w:val="left"/>
+      <w:pPr>
+        <w:ind w:left="5760" w:hanging="360"/>
+      </w:pPr>
+      <w:rPr>
+        <w:rFonts w:ascii="Courier New" w:hAnsi="Courier New" w:cs="Courier New" w:hint="default"/>
+      </w:rPr>
+    </w:lvl>
+    <w:lvl w:ilvl="8" w:tplc="14090005" w:tentative="1">
+      <w:start w:val="1"/>
+      <w:numFmt w:val="bullet"/>
+      <w:lvlText w:val=""/>
+      <w:lvlJc w:val="left"/>
+      <w:pPr>
+        <w:ind w:left="6480" w:hanging="360"/>
+      </w:pPr>
+      <w:rPr>
+        <w:rFonts w:ascii="Wingdings" w:hAnsi="Wingdings" w:hint="default"/>
+      </w:rPr>
+    </w:lvl>
+  </w:abstractNum>
+  <w:num w:numId="1" w16cid:durableId="749236041">
+    <w:abstractNumId w:val="0"/>
+  </w:num>
+</w:numbering>
 </file>
 
 <file path=word/styles.xml><?xml version="1.0" encoding="utf-8"?>
@@ -851,6 +3556,72 @@
       <w:szCs w:val="32"/>
     </w:rPr>
   </w:style>
+  <w:style w:type="paragraph" w:styleId="Heading2">
+    <w:name w:val="heading 2"/>
+    <w:basedOn w:val="Normal"/>
+    <w:next w:val="Normal"/>
+    <w:link w:val="Heading2Char"/>
+    <w:uiPriority w:val="9"/>
+    <w:unhideWhenUsed/>
+    <w:qFormat/>
+    <w:rsid w:val="00D95E79"/>
+    <w:pPr>
+      <w:keepNext/>
+      <w:keepLines/>
+      <w:spacing w:before="40" w:after="0"/>
+      <w:outlineLvl w:val="1"/>
+    </w:pPr>
+    <w:rPr>
+      <w:rFonts w:asciiTheme="majorHAnsi" w:eastAsiaTheme="majorEastAsia" w:hAnsiTheme="majorHAnsi" w:cstheme="majorBidi"/>
+      <w:color w:val="2F5496" w:themeColor="accent1" w:themeShade="BF"/>
+      <w:sz w:val="26"/>
+      <w:szCs w:val="26"/>
+    </w:rPr>
+  </w:style>
+  <w:style w:type="paragraph" w:styleId="Heading3">
+    <w:name w:val="heading 3"/>
+    <w:basedOn w:val="Normal"/>
+    <w:next w:val="Normal"/>
+    <w:link w:val="Heading3Char"/>
+    <w:uiPriority w:val="9"/>
+    <w:unhideWhenUsed/>
+    <w:qFormat/>
+    <w:rsid w:val="0082096E"/>
+    <w:pPr>
+      <w:keepNext/>
+      <w:keepLines/>
+      <w:spacing w:before="40" w:after="0"/>
+      <w:outlineLvl w:val="2"/>
+    </w:pPr>
+    <w:rPr>
+      <w:rFonts w:asciiTheme="majorHAnsi" w:eastAsiaTheme="majorEastAsia" w:hAnsiTheme="majorHAnsi" w:cstheme="majorBidi"/>
+      <w:color w:val="1F3763" w:themeColor="accent1" w:themeShade="7F"/>
+      <w:sz w:val="24"/>
+      <w:szCs w:val="24"/>
+    </w:rPr>
+  </w:style>
+  <w:style w:type="paragraph" w:styleId="Heading4">
+    <w:name w:val="heading 4"/>
+    <w:basedOn w:val="Normal"/>
+    <w:next w:val="Normal"/>
+    <w:link w:val="Heading4Char"/>
+    <w:uiPriority w:val="9"/>
+    <w:unhideWhenUsed/>
+    <w:qFormat/>
+    <w:rsid w:val="0082096E"/>
+    <w:pPr>
+      <w:keepNext/>
+      <w:keepLines/>
+      <w:spacing w:before="40" w:after="0"/>
+      <w:outlineLvl w:val="3"/>
+    </w:pPr>
+    <w:rPr>
+      <w:rFonts w:asciiTheme="majorHAnsi" w:eastAsiaTheme="majorEastAsia" w:hAnsiTheme="majorHAnsi" w:cstheme="majorBidi"/>
+      <w:i/>
+      <w:iCs/>
+      <w:color w:val="2F5496" w:themeColor="accent1" w:themeShade="BF"/>
+    </w:rPr>
+  </w:style>
   <w:style w:type="character" w:default="1" w:styleId="DefaultParagraphFont">
     <w:name w:val="Default Paragraph Font"/>
     <w:uiPriority w:val="1"/>
@@ -1002,6 +3773,45 @@
     <w:rPr>
       <w:color w:val="0563C1" w:themeColor="hyperlink"/>
       <w:u w:val="single"/>
+    </w:rPr>
+  </w:style>
+  <w:style w:type="character" w:customStyle="1" w:styleId="Heading2Char">
+    <w:name w:val="Heading 2 Char"/>
+    <w:basedOn w:val="DefaultParagraphFont"/>
+    <w:link w:val="Heading2"/>
+    <w:uiPriority w:val="9"/>
+    <w:rsid w:val="00D95E79"/>
+    <w:rPr>
+      <w:rFonts w:asciiTheme="majorHAnsi" w:eastAsiaTheme="majorEastAsia" w:hAnsiTheme="majorHAnsi" w:cstheme="majorBidi"/>
+      <w:color w:val="2F5496" w:themeColor="accent1" w:themeShade="BF"/>
+      <w:sz w:val="26"/>
+      <w:szCs w:val="26"/>
+    </w:rPr>
+  </w:style>
+  <w:style w:type="character" w:customStyle="1" w:styleId="Heading3Char">
+    <w:name w:val="Heading 3 Char"/>
+    <w:basedOn w:val="DefaultParagraphFont"/>
+    <w:link w:val="Heading3"/>
+    <w:uiPriority w:val="9"/>
+    <w:rsid w:val="0082096E"/>
+    <w:rPr>
+      <w:rFonts w:asciiTheme="majorHAnsi" w:eastAsiaTheme="majorEastAsia" w:hAnsiTheme="majorHAnsi" w:cstheme="majorBidi"/>
+      <w:color w:val="1F3763" w:themeColor="accent1" w:themeShade="7F"/>
+      <w:sz w:val="24"/>
+      <w:szCs w:val="24"/>
+    </w:rPr>
+  </w:style>
+  <w:style w:type="character" w:customStyle="1" w:styleId="Heading4Char">
+    <w:name w:val="Heading 4 Char"/>
+    <w:basedOn w:val="DefaultParagraphFont"/>
+    <w:link w:val="Heading4"/>
+    <w:uiPriority w:val="9"/>
+    <w:rsid w:val="0082096E"/>
+    <w:rPr>
+      <w:rFonts w:asciiTheme="majorHAnsi" w:eastAsiaTheme="majorEastAsia" w:hAnsiTheme="majorHAnsi" w:cstheme="majorBidi"/>
+      <w:i/>
+      <w:iCs/>
+      <w:color w:val="2F5496" w:themeColor="accent1" w:themeShade="BF"/>
     </w:rPr>
   </w:style>
 </w:styles>
@@ -1292,7 +4102,36 @@
       </a:bgFillStyleLst>
     </a:fmtScheme>
   </a:themeElements>
-  <a:objectDefaults/>
+  <a:objectDefaults>
+    <a:spDef>
+      <a:spPr>
+        <a:noFill/>
+        <a:ln>
+          <a:solidFill>
+            <a:srgbClr val="FF0000"/>
+          </a:solidFill>
+        </a:ln>
+      </a:spPr>
+      <a:bodyPr rtlCol="0" anchor="ctr"/>
+      <a:lstStyle/>
+      <a:style>
+        <a:lnRef idx="2">
+          <a:schemeClr val="accent1">
+            <a:shade val="50000"/>
+          </a:schemeClr>
+        </a:lnRef>
+        <a:fillRef idx="1">
+          <a:schemeClr val="accent1"/>
+        </a:fillRef>
+        <a:effectRef idx="0">
+          <a:schemeClr val="accent1"/>
+        </a:effectRef>
+        <a:fontRef idx="minor">
+          <a:schemeClr val="lt1"/>
+        </a:fontRef>
+      </a:style>
+    </a:spDef>
+  </a:objectDefaults>
   <a:extraClrSchemeLst/>
   <a:extLst>
     <a:ext uri="{05A4C25C-085E-4340-85A3-A5531E510DB2}">

</xml_diff>